<commit_message>
task 6 in progress and made a not in raport about it, and task 7
</commit_message>
<xml_diff>
--- a/sprawozdanie.docx
+++ b/sprawozdanie.docx
@@ -148,21 +148,28 @@
       <w:pPr>
         <w:rPr>
           <w:b/>
+          <w:lang w:val="en-GB"/>
         </w:rPr>
       </w:pPr>
       <w:r>
         <w:rPr>
           <w:b/>
+          <w:lang w:val="en-GB"/>
         </w:rPr>
         <w:t>OPIS:</w:t>
       </w:r>
     </w:p>
     <w:p>
-      <w:r>
-        <w:t>Wyko</w:t>
-      </w:r>
-      <w:r>
-        <w:t>rzystane funkcje dla:</w:t>
+      <w:pPr>
+        <w:rPr>
+          <w:lang w:val="en-GB"/>
+        </w:rPr>
+      </w:pPr>
+      <w:r>
+        <w:rPr>
+          <w:lang w:val="en-GB"/>
+        </w:rPr>
+        <w:t>Wykorzystane funkcje dla:</w:t>
       </w:r>
     </w:p>
     <w:p>
@@ -12909,11 +12916,13 @@
       <w:pPr>
         <w:rPr>
           <w:b/>
+          <w:lang w:val="en-GB"/>
         </w:rPr>
       </w:pPr>
       <w:r>
         <w:rPr>
           <w:b/>
+          <w:lang w:val="en-GB"/>
         </w:rPr>
         <w:t>KOD:</w:t>
       </w:r>
@@ -14050,27 +14059,25 @@
           <w:sz w:val="19"/>
           <w:szCs w:val="19"/>
           <w:highlight w:val="black"/>
-          <w:lang w:val="en-GB"/>
-        </w:rPr>
-      </w:pPr>
-      <w:r>
-        <w:rPr>
-          <w:rFonts w:ascii="Consolas" w:hAnsi="Consolas" w:cs="Consolas"/>
-          <w:color w:val="DCDCDC"/>
-          <w:sz w:val="19"/>
-          <w:szCs w:val="19"/>
-          <w:highlight w:val="black"/>
-        </w:rPr>
-        <w:tab/>
-      </w:r>
-      <w:r>
-        <w:rPr>
-          <w:rFonts w:ascii="Consolas" w:hAnsi="Consolas" w:cs="Consolas"/>
-          <w:color w:val="B4B4B4"/>
-          <w:sz w:val="19"/>
-          <w:szCs w:val="19"/>
-          <w:highlight w:val="black"/>
-          <w:lang w:val="en-GB"/>
+        </w:rPr>
+      </w:pPr>
+      <w:r>
+        <w:rPr>
+          <w:rFonts w:ascii="Consolas" w:hAnsi="Consolas" w:cs="Consolas"/>
+          <w:color w:val="DCDCDC"/>
+          <w:sz w:val="19"/>
+          <w:szCs w:val="19"/>
+          <w:highlight w:val="black"/>
+        </w:rPr>
+        <w:tab/>
+      </w:r>
+      <w:r>
+        <w:rPr>
+          <w:rFonts w:ascii="Consolas" w:hAnsi="Consolas" w:cs="Consolas"/>
+          <w:color w:val="B4B4B4"/>
+          <w:sz w:val="19"/>
+          <w:szCs w:val="19"/>
+          <w:highlight w:val="black"/>
         </w:rPr>
         <w:t>}</w:t>
       </w:r>
@@ -14087,17 +14094,15 @@
           <w:sz w:val="19"/>
           <w:szCs w:val="19"/>
           <w:highlight w:val="black"/>
-          <w:lang w:val="en-GB"/>
-        </w:rPr>
-      </w:pPr>
-      <w:r>
-        <w:rPr>
-          <w:rFonts w:ascii="Consolas" w:hAnsi="Consolas" w:cs="Consolas"/>
-          <w:color w:val="B4B4B4"/>
-          <w:sz w:val="19"/>
-          <w:szCs w:val="19"/>
-          <w:highlight w:val="black"/>
-          <w:lang w:val="en-GB"/>
+        </w:rPr>
+      </w:pPr>
+      <w:r>
+        <w:rPr>
+          <w:rFonts w:ascii="Consolas" w:hAnsi="Consolas" w:cs="Consolas"/>
+          <w:color w:val="B4B4B4"/>
+          <w:sz w:val="19"/>
+          <w:szCs w:val="19"/>
+          <w:highlight w:val="black"/>
         </w:rPr>
         <w:t>}</w:t>
       </w:r>
@@ -14114,7 +14119,6 @@
           <w:sz w:val="19"/>
           <w:szCs w:val="19"/>
           <w:highlight w:val="black"/>
-          <w:lang w:val="en-GB"/>
         </w:rPr>
       </w:pPr>
     </w:p>
@@ -15106,7 +15110,6 @@
           <w:sz w:val="19"/>
           <w:szCs w:val="19"/>
           <w:highlight w:val="black"/>
-          <w:lang w:val="en-GB"/>
         </w:rPr>
       </w:pPr>
       <w:r>
@@ -15136,7 +15139,6 @@
           <w:sz w:val="19"/>
           <w:szCs w:val="19"/>
           <w:highlight w:val="black"/>
-          <w:lang w:val="en-GB"/>
         </w:rPr>
         <w:t>x</w:t>
       </w:r>
@@ -15147,18 +15149,16 @@
           <w:sz w:val="19"/>
           <w:szCs w:val="19"/>
           <w:highlight w:val="black"/>
-          <w:lang w:val="en-GB"/>
-        </w:rPr>
-        <w:t xml:space="preserve"> </w:t>
-      </w:r>
-      <w:r>
-        <w:rPr>
-          <w:rFonts w:ascii="Consolas" w:hAnsi="Consolas" w:cs="Consolas"/>
-          <w:color w:val="B4B4B4"/>
-          <w:sz w:val="19"/>
-          <w:szCs w:val="19"/>
-          <w:highlight w:val="black"/>
-          <w:lang w:val="en-GB"/>
+        </w:rPr>
+        <w:t xml:space="preserve"> </w:t>
+      </w:r>
+      <w:r>
+        <w:rPr>
+          <w:rFonts w:ascii="Consolas" w:hAnsi="Consolas" w:cs="Consolas"/>
+          <w:color w:val="B4B4B4"/>
+          <w:sz w:val="19"/>
+          <w:szCs w:val="19"/>
+          <w:highlight w:val="black"/>
         </w:rPr>
         <w:t>+=</w:t>
       </w:r>
@@ -15169,7 +15169,6 @@
           <w:sz w:val="19"/>
           <w:szCs w:val="19"/>
           <w:highlight w:val="black"/>
-          <w:lang w:val="en-GB"/>
         </w:rPr>
         <w:t xml:space="preserve"> </w:t>
       </w:r>
@@ -15180,7 +15179,6 @@
           <w:sz w:val="19"/>
           <w:szCs w:val="19"/>
           <w:highlight w:val="black"/>
-          <w:lang w:val="en-GB"/>
         </w:rPr>
         <w:t>300000</w:t>
       </w:r>
@@ -15191,7 +15189,6 @@
           <w:sz w:val="19"/>
           <w:szCs w:val="19"/>
           <w:highlight w:val="black"/>
-          <w:lang w:val="en-GB"/>
         </w:rPr>
         <w:t>;</w:t>
       </w:r>
@@ -15208,28 +15205,25 @@
           <w:sz w:val="19"/>
           <w:szCs w:val="19"/>
           <w:highlight w:val="black"/>
-          <w:lang w:val="en-GB"/>
-        </w:rPr>
-      </w:pPr>
-      <w:r>
-        <w:rPr>
-          <w:rFonts w:ascii="Consolas" w:hAnsi="Consolas" w:cs="Consolas"/>
-          <w:color w:val="DCDCDC"/>
-          <w:sz w:val="19"/>
-          <w:szCs w:val="19"/>
-          <w:highlight w:val="black"/>
-          <w:lang w:val="en-GB"/>
-        </w:rPr>
-        <w:tab/>
-      </w:r>
-      <w:r>
-        <w:rPr>
-          <w:rFonts w:ascii="Consolas" w:hAnsi="Consolas" w:cs="Consolas"/>
-          <w:color w:val="DCDCDC"/>
-          <w:sz w:val="19"/>
-          <w:szCs w:val="19"/>
-          <w:highlight w:val="black"/>
-          <w:lang w:val="en-GB"/>
+        </w:rPr>
+      </w:pPr>
+      <w:r>
+        <w:rPr>
+          <w:rFonts w:ascii="Consolas" w:hAnsi="Consolas" w:cs="Consolas"/>
+          <w:color w:val="DCDCDC"/>
+          <w:sz w:val="19"/>
+          <w:szCs w:val="19"/>
+          <w:highlight w:val="black"/>
+        </w:rPr>
+        <w:tab/>
+      </w:r>
+      <w:r>
+        <w:rPr>
+          <w:rFonts w:ascii="Consolas" w:hAnsi="Consolas" w:cs="Consolas"/>
+          <w:color w:val="DCDCDC"/>
+          <w:sz w:val="19"/>
+          <w:szCs w:val="19"/>
+          <w:highlight w:val="black"/>
         </w:rPr>
         <w:tab/>
       </w:r>
@@ -15240,7 +15234,6 @@
           <w:sz w:val="19"/>
           <w:szCs w:val="19"/>
           <w:highlight w:val="black"/>
-          <w:lang w:val="en-GB"/>
         </w:rPr>
         <w:t>przelew</w:t>
       </w:r>
@@ -15251,18 +15244,16 @@
           <w:sz w:val="19"/>
           <w:szCs w:val="19"/>
           <w:highlight w:val="black"/>
-          <w:lang w:val="en-GB"/>
-        </w:rPr>
-        <w:t xml:space="preserve"> </w:t>
-      </w:r>
-      <w:r>
-        <w:rPr>
-          <w:rFonts w:ascii="Consolas" w:hAnsi="Consolas" w:cs="Consolas"/>
-          <w:color w:val="B4B4B4"/>
-          <w:sz w:val="19"/>
-          <w:szCs w:val="19"/>
-          <w:highlight w:val="black"/>
-          <w:lang w:val="en-GB"/>
+        </w:rPr>
+        <w:t xml:space="preserve"> </w:t>
+      </w:r>
+      <w:r>
+        <w:rPr>
+          <w:rFonts w:ascii="Consolas" w:hAnsi="Consolas" w:cs="Consolas"/>
+          <w:color w:val="B4B4B4"/>
+          <w:sz w:val="19"/>
+          <w:szCs w:val="19"/>
+          <w:highlight w:val="black"/>
         </w:rPr>
         <w:t>+=</w:t>
       </w:r>
@@ -15273,7 +15264,6 @@
           <w:sz w:val="19"/>
           <w:szCs w:val="19"/>
           <w:highlight w:val="black"/>
-          <w:lang w:val="en-GB"/>
         </w:rPr>
         <w:t xml:space="preserve"> </w:t>
       </w:r>
@@ -15284,7 +15274,6 @@
           <w:sz w:val="19"/>
           <w:szCs w:val="19"/>
           <w:highlight w:val="black"/>
-          <w:lang w:val="en-GB"/>
         </w:rPr>
         <w:t>300000</w:t>
       </w:r>
@@ -15295,7 +15284,6 @@
           <w:sz w:val="19"/>
           <w:szCs w:val="19"/>
           <w:highlight w:val="black"/>
-          <w:lang w:val="en-GB"/>
         </w:rPr>
         <w:t>;</w:t>
       </w:r>
@@ -15312,28 +15300,25 @@
           <w:sz w:val="19"/>
           <w:szCs w:val="19"/>
           <w:highlight w:val="black"/>
-          <w:lang w:val="en-GB"/>
-        </w:rPr>
-      </w:pPr>
-      <w:r>
-        <w:rPr>
-          <w:rFonts w:ascii="Consolas" w:hAnsi="Consolas" w:cs="Consolas"/>
-          <w:color w:val="DCDCDC"/>
-          <w:sz w:val="19"/>
-          <w:szCs w:val="19"/>
-          <w:highlight w:val="black"/>
-          <w:lang w:val="en-GB"/>
-        </w:rPr>
-        <w:tab/>
-      </w:r>
-      <w:r>
-        <w:rPr>
-          <w:rFonts w:ascii="Consolas" w:hAnsi="Consolas" w:cs="Consolas"/>
-          <w:color w:val="B4B4B4"/>
-          <w:sz w:val="19"/>
-          <w:szCs w:val="19"/>
-          <w:highlight w:val="black"/>
-          <w:lang w:val="en-GB"/>
+        </w:rPr>
+      </w:pPr>
+      <w:r>
+        <w:rPr>
+          <w:rFonts w:ascii="Consolas" w:hAnsi="Consolas" w:cs="Consolas"/>
+          <w:color w:val="DCDCDC"/>
+          <w:sz w:val="19"/>
+          <w:szCs w:val="19"/>
+          <w:highlight w:val="black"/>
+        </w:rPr>
+        <w:tab/>
+      </w:r>
+      <w:r>
+        <w:rPr>
+          <w:rFonts w:ascii="Consolas" w:hAnsi="Consolas" w:cs="Consolas"/>
+          <w:color w:val="B4B4B4"/>
+          <w:sz w:val="19"/>
+          <w:szCs w:val="19"/>
+          <w:highlight w:val="black"/>
         </w:rPr>
         <w:t>}</w:t>
       </w:r>
@@ -15351,7 +15336,6 @@
           <w:sz w:val="19"/>
           <w:szCs w:val="19"/>
           <w:highlight w:val="black"/>
-          <w:lang w:val="en-GB"/>
         </w:rPr>
         <w:t>};</w:t>
       </w:r>
@@ -17138,27 +17122,25 @@
           <w:sz w:val="19"/>
           <w:szCs w:val="19"/>
           <w:highlight w:val="black"/>
-          <w:lang w:val="en-GB"/>
-        </w:rPr>
-      </w:pPr>
-      <w:r>
-        <w:rPr>
-          <w:rFonts w:ascii="Consolas" w:hAnsi="Consolas" w:cs="Consolas"/>
-          <w:color w:val="DCDCDC"/>
-          <w:sz w:val="19"/>
-          <w:szCs w:val="19"/>
-          <w:highlight w:val="black"/>
-        </w:rPr>
-        <w:tab/>
-      </w:r>
-      <w:r>
-        <w:rPr>
-          <w:rFonts w:ascii="Consolas" w:hAnsi="Consolas" w:cs="Consolas"/>
-          <w:color w:val="C8C8C8"/>
-          <w:sz w:val="19"/>
-          <w:szCs w:val="19"/>
-          <w:highlight w:val="black"/>
-          <w:lang w:val="en-GB"/>
+        </w:rPr>
+      </w:pPr>
+      <w:r>
+        <w:rPr>
+          <w:rFonts w:ascii="Consolas" w:hAnsi="Consolas" w:cs="Consolas"/>
+          <w:color w:val="DCDCDC"/>
+          <w:sz w:val="19"/>
+          <w:szCs w:val="19"/>
+          <w:highlight w:val="black"/>
+        </w:rPr>
+        <w:tab/>
+      </w:r>
+      <w:r>
+        <w:rPr>
+          <w:rFonts w:ascii="Consolas" w:hAnsi="Consolas" w:cs="Consolas"/>
+          <w:color w:val="C8C8C8"/>
+          <w:sz w:val="19"/>
+          <w:szCs w:val="19"/>
+          <w:highlight w:val="black"/>
         </w:rPr>
         <w:t>system</w:t>
       </w:r>
@@ -17169,7 +17151,6 @@
           <w:sz w:val="19"/>
           <w:szCs w:val="19"/>
           <w:highlight w:val="black"/>
-          <w:lang w:val="en-GB"/>
         </w:rPr>
         <w:t>(</w:t>
       </w:r>
@@ -17180,7 +17161,6 @@
           <w:sz w:val="19"/>
           <w:szCs w:val="19"/>
           <w:highlight w:val="black"/>
-          <w:lang w:val="en-GB"/>
         </w:rPr>
         <w:t>"pause"</w:t>
       </w:r>
@@ -17191,7 +17171,6 @@
           <w:sz w:val="19"/>
           <w:szCs w:val="19"/>
           <w:highlight w:val="black"/>
-          <w:lang w:val="en-GB"/>
         </w:rPr>
         <w:t>);</w:t>
       </w:r>
@@ -17208,17 +17187,15 @@
           <w:sz w:val="19"/>
           <w:szCs w:val="19"/>
           <w:highlight w:val="black"/>
-          <w:lang w:val="en-GB"/>
-        </w:rPr>
-      </w:pPr>
-      <w:r>
-        <w:rPr>
-          <w:rFonts w:ascii="Consolas" w:hAnsi="Consolas" w:cs="Consolas"/>
-          <w:color w:val="DCDCDC"/>
-          <w:sz w:val="19"/>
-          <w:szCs w:val="19"/>
-          <w:highlight w:val="black"/>
-          <w:lang w:val="en-GB"/>
+        </w:rPr>
+      </w:pPr>
+      <w:r>
+        <w:rPr>
+          <w:rFonts w:ascii="Consolas" w:hAnsi="Consolas" w:cs="Consolas"/>
+          <w:color w:val="DCDCDC"/>
+          <w:sz w:val="19"/>
+          <w:szCs w:val="19"/>
+          <w:highlight w:val="black"/>
         </w:rPr>
         <w:tab/>
       </w:r>
@@ -17229,7 +17206,6 @@
           <w:sz w:val="19"/>
           <w:szCs w:val="19"/>
           <w:highlight w:val="black"/>
-          <w:lang w:val="en-GB"/>
         </w:rPr>
         <w:t>return</w:t>
       </w:r>
@@ -17240,7 +17216,6 @@
           <w:sz w:val="19"/>
           <w:szCs w:val="19"/>
           <w:highlight w:val="black"/>
-          <w:lang w:val="en-GB"/>
         </w:rPr>
         <w:t xml:space="preserve"> </w:t>
       </w:r>
@@ -17251,7 +17226,6 @@
           <w:sz w:val="19"/>
           <w:szCs w:val="19"/>
           <w:highlight w:val="black"/>
-          <w:lang w:val="en-GB"/>
         </w:rPr>
         <w:t>0</w:t>
       </w:r>
@@ -17262,7 +17236,6 @@
           <w:sz w:val="19"/>
           <w:szCs w:val="19"/>
           <w:highlight w:val="black"/>
-          <w:lang w:val="en-GB"/>
         </w:rPr>
         <w:t>;</w:t>
       </w:r>
@@ -17280,7 +17253,6 @@
           <w:sz w:val="19"/>
           <w:szCs w:val="19"/>
           <w:highlight w:val="black"/>
-          <w:lang w:val="en-GB"/>
         </w:rPr>
         <w:t>}</w:t>
       </w:r>
@@ -17300,7 +17272,128 @@
     </w:p>
     <w:p>
       <w:r>
-        <w:t>Kod spełnia swoje założenia. Ciekawą rzeczą jaką można było by zrobić to np. zaimplementować dokładniejszy szereg metod sprawdzających zdolność kredytową osoby jej historie. Jest to doby sposób implementacji niektórych funkcji dla np. ATM.</w:t>
+        <w:t>Kod spełnia swoje założenia. Ciekawą rzeczą jaką można było by zrobić to np. zaimplementować dokładniejszy szereg metod sprawdzających zdolność kredytową osoby</w:t>
+      </w:r>
+      <w:r>
+        <w:t>,</w:t>
+      </w:r>
+      <w:r>
+        <w:t xml:space="preserve"> jej historie</w:t>
+      </w:r>
+      <w:r>
+        <w:t xml:space="preserve"> itp</w:t>
+      </w:r>
+      <w:r>
+        <w:t>.</w:t>
+      </w:r>
+    </w:p>
+    <w:p>
+      <w:pPr>
+        <w:rPr>
+          <w:b/>
+        </w:rPr>
+      </w:pPr>
+    </w:p>
+    <w:p>
+      <w:pPr>
+        <w:rPr>
+          <w:b/>
+        </w:rPr>
+      </w:pPr>
+      <w:r>
+        <w:rPr>
+          <w:b/>
+        </w:rPr>
+        <w:t>Zadanie 6</w:t>
+      </w:r>
+    </w:p>
+    <w:p>
+      <w:pPr>
+        <w:rPr>
+          <w:b/>
+        </w:rPr>
+      </w:pPr>
+      <w:r>
+        <w:rPr>
+          <w:b/>
+        </w:rPr>
+        <w:t>OPIS:</w:t>
+      </w:r>
+    </w:p>
+    <w:p>
+      <w:r>
+        <w:t xml:space="preserve">Polecenie zadania </w:t>
+      </w:r>
+      <w:r>
+        <w:t>to napisać własną implementacje klasy List</w:t>
+      </w:r>
+      <w:r>
+        <w:t xml:space="preserve"> o nazwie Lista.</w:t>
+      </w:r>
+      <w:r>
+        <w:t xml:space="preserve"> </w:t>
+      </w:r>
+      <w:r>
+        <w:t>Należy</w:t>
+      </w:r>
+      <w:r>
+        <w:t xml:space="preserve"> wykorzysta</w:t>
+      </w:r>
+      <w:r>
+        <w:t xml:space="preserve">ć </w:t>
+      </w:r>
+      <w:r>
+        <w:t>iterator</w:t>
+      </w:r>
+      <w:r>
+        <w:t>y</w:t>
+      </w:r>
+      <w:r>
+        <w:t>.</w:t>
+      </w:r>
+      <w:r>
+        <w:t xml:space="preserve"> </w:t>
+      </w:r>
+      <w:r>
+        <w:t>Dodatkowo dla przykładu napisać jedną metodę klasy List</w:t>
+      </w:r>
+      <w:r>
+        <w:t xml:space="preserve">. </w:t>
+      </w:r>
+      <w:r>
+        <w:t>Co i za co jest odpowiedzialne jest udokumentowane w kodzie komentarzami.</w:t>
+      </w:r>
+    </w:p>
+    <w:p>
+      <w:pPr>
+        <w:rPr>
+          <w:b/>
+        </w:rPr>
+      </w:pPr>
+      <w:r>
+        <w:rPr>
+          <w:b/>
+        </w:rPr>
+        <w:t>KOD:</w:t>
+      </w:r>
+    </w:p>
+    <w:p>
+      <w:pPr>
+        <w:rPr>
+          <w:b/>
+        </w:rPr>
+      </w:pPr>
+      <w:r>
+        <w:rPr>
+          <w:b/>
+        </w:rPr>
+        <w:lastRenderedPageBreak/>
+        <w:t>WNIOSKI:</w:t>
+      </w:r>
+    </w:p>
+    <w:p>
+      <w:r>
+        <w:t>Klasa spełnia swoje założenia. Można by było dodać więcej metod i sprawdzić czy na pewno przewidziane zostały wszystkie scenariusze.</w:t>
       </w:r>
       <w:bookmarkStart w:id="0" w:name="_GoBack"/>
       <w:bookmarkEnd w:id="0"/>
@@ -17322,7 +17415,7 @@
         <w:rPr>
           <w:b/>
         </w:rPr>
-        <w:t>Zadanie 6</w:t>
+        <w:t>Zadanie 7</w:t>
       </w:r>
     </w:p>
     <w:p>
@@ -17339,6 +17432,16 @@
       </w:r>
     </w:p>
     <w:p>
+      <w:r>
+        <w:t>Zadanie polegało na napisaniu testu przy użyciu zewnętrznej biblioteki boost.</w:t>
+      </w:r>
+    </w:p>
+    <w:p>
+      <w:r>
+        <w:t>Test miał sprawdzać poprawność działania zadania 6.</w:t>
+      </w:r>
+    </w:p>
+    <w:p>
       <w:pPr>
         <w:rPr>
           <w:b/>
@@ -17375,72 +17478,6 @@
       <w:pPr>
         <w:rPr>
           <w:b/>
-        </w:rPr>
-      </w:pPr>
-      <w:r>
-        <w:rPr>
-          <w:b/>
-        </w:rPr>
-        <w:lastRenderedPageBreak/>
-        <w:t>Zadanie 7</w:t>
-      </w:r>
-    </w:p>
-    <w:p>
-      <w:pPr>
-        <w:rPr>
-          <w:b/>
-        </w:rPr>
-      </w:pPr>
-      <w:r>
-        <w:rPr>
-          <w:b/>
-        </w:rPr>
-        <w:t>OPIS:</w:t>
-      </w:r>
-    </w:p>
-    <w:p>
-      <w:pPr>
-        <w:rPr>
-          <w:b/>
-          <w:lang w:val="en-GB"/>
-        </w:rPr>
-      </w:pPr>
-      <w:r>
-        <w:rPr>
-          <w:b/>
-          <w:lang w:val="en-GB"/>
-        </w:rPr>
-        <w:t>KOD:</w:t>
-      </w:r>
-    </w:p>
-    <w:p>
-      <w:pPr>
-        <w:rPr>
-          <w:b/>
-          <w:lang w:val="en-GB"/>
-        </w:rPr>
-      </w:pPr>
-      <w:r>
-        <w:rPr>
-          <w:b/>
-          <w:lang w:val="en-GB"/>
-        </w:rPr>
-        <w:t>WNIOSKI:</w:t>
-      </w:r>
-    </w:p>
-    <w:p>
-      <w:pPr>
-        <w:rPr>
-          <w:b/>
-          <w:lang w:val="en-GB"/>
-        </w:rPr>
-      </w:pPr>
-    </w:p>
-    <w:p>
-      <w:pPr>
-        <w:rPr>
-          <w:b/>
-          <w:lang w:val="en-GB"/>
         </w:rPr>
       </w:pPr>
     </w:p>

</xml_diff>

<commit_message>
add task 7 and description in raport to them
</commit_message>
<xml_diff>
--- a/sprawozdanie.docx
+++ b/sprawozdanie.docx
@@ -13805,7 +13805,6 @@
           <w:sz w:val="19"/>
           <w:szCs w:val="19"/>
           <w:highlight w:val="black"/>
-          <w:lang w:val="en-GB"/>
         </w:rPr>
       </w:pPr>
       <w:r>
@@ -13835,7 +13834,6 @@
           <w:sz w:val="19"/>
           <w:szCs w:val="19"/>
           <w:highlight w:val="black"/>
-          <w:lang w:val="en-GB"/>
         </w:rPr>
         <w:t>if</w:t>
       </w:r>
@@ -13846,18 +13844,16 @@
           <w:sz w:val="19"/>
           <w:szCs w:val="19"/>
           <w:highlight w:val="black"/>
-          <w:lang w:val="en-GB"/>
-        </w:rPr>
-        <w:t xml:space="preserve"> </w:t>
-      </w:r>
-      <w:r>
-        <w:rPr>
-          <w:rFonts w:ascii="Consolas" w:hAnsi="Consolas" w:cs="Consolas"/>
-          <w:color w:val="B4B4B4"/>
-          <w:sz w:val="19"/>
-          <w:szCs w:val="19"/>
-          <w:highlight w:val="black"/>
-          <w:lang w:val="en-GB"/>
+        </w:rPr>
+        <w:t xml:space="preserve"> </w:t>
+      </w:r>
+      <w:r>
+        <w:rPr>
+          <w:rFonts w:ascii="Consolas" w:hAnsi="Consolas" w:cs="Consolas"/>
+          <w:color w:val="B4B4B4"/>
+          <w:sz w:val="19"/>
+          <w:szCs w:val="19"/>
+          <w:highlight w:val="black"/>
         </w:rPr>
         <w:t>(</w:t>
       </w:r>
@@ -13868,7 +13864,6 @@
           <w:sz w:val="19"/>
           <w:szCs w:val="19"/>
           <w:highlight w:val="black"/>
-          <w:lang w:val="en-GB"/>
         </w:rPr>
         <w:t>cnd</w:t>
       </w:r>
@@ -13879,7 +13874,6 @@
           <w:sz w:val="19"/>
           <w:szCs w:val="19"/>
           <w:highlight w:val="black"/>
-          <w:lang w:val="en-GB"/>
         </w:rPr>
         <w:t>(*</w:t>
       </w:r>
@@ -13890,7 +13884,6 @@
           <w:sz w:val="19"/>
           <w:szCs w:val="19"/>
           <w:highlight w:val="black"/>
-          <w:lang w:val="en-GB"/>
         </w:rPr>
         <w:t>begin</w:t>
       </w:r>
@@ -13901,7 +13894,6 @@
           <w:sz w:val="19"/>
           <w:szCs w:val="19"/>
           <w:highlight w:val="black"/>
-          <w:lang w:val="en-GB"/>
         </w:rPr>
         <w:t>)){</w:t>
       </w:r>
@@ -13918,39 +13910,35 @@
           <w:sz w:val="19"/>
           <w:szCs w:val="19"/>
           <w:highlight w:val="black"/>
-          <w:lang w:val="en-GB"/>
-        </w:rPr>
-      </w:pPr>
-      <w:r>
-        <w:rPr>
-          <w:rFonts w:ascii="Consolas" w:hAnsi="Consolas" w:cs="Consolas"/>
-          <w:color w:val="DCDCDC"/>
-          <w:sz w:val="19"/>
-          <w:szCs w:val="19"/>
-          <w:highlight w:val="black"/>
-          <w:lang w:val="en-GB"/>
-        </w:rPr>
-        <w:tab/>
-      </w:r>
-      <w:r>
-        <w:rPr>
-          <w:rFonts w:ascii="Consolas" w:hAnsi="Consolas" w:cs="Consolas"/>
-          <w:color w:val="DCDCDC"/>
-          <w:sz w:val="19"/>
-          <w:szCs w:val="19"/>
-          <w:highlight w:val="black"/>
-          <w:lang w:val="en-GB"/>
-        </w:rPr>
-        <w:tab/>
-      </w:r>
-      <w:r>
-        <w:rPr>
-          <w:rFonts w:ascii="Consolas" w:hAnsi="Consolas" w:cs="Consolas"/>
-          <w:color w:val="DCDCDC"/>
-          <w:sz w:val="19"/>
-          <w:szCs w:val="19"/>
-          <w:highlight w:val="black"/>
-          <w:lang w:val="en-GB"/>
+        </w:rPr>
+      </w:pPr>
+      <w:r>
+        <w:rPr>
+          <w:rFonts w:ascii="Consolas" w:hAnsi="Consolas" w:cs="Consolas"/>
+          <w:color w:val="DCDCDC"/>
+          <w:sz w:val="19"/>
+          <w:szCs w:val="19"/>
+          <w:highlight w:val="black"/>
+        </w:rPr>
+        <w:tab/>
+      </w:r>
+      <w:r>
+        <w:rPr>
+          <w:rFonts w:ascii="Consolas" w:hAnsi="Consolas" w:cs="Consolas"/>
+          <w:color w:val="DCDCDC"/>
+          <w:sz w:val="19"/>
+          <w:szCs w:val="19"/>
+          <w:highlight w:val="black"/>
+        </w:rPr>
+        <w:tab/>
+      </w:r>
+      <w:r>
+        <w:rPr>
+          <w:rFonts w:ascii="Consolas" w:hAnsi="Consolas" w:cs="Consolas"/>
+          <w:color w:val="DCDCDC"/>
+          <w:sz w:val="19"/>
+          <w:szCs w:val="19"/>
+          <w:highlight w:val="black"/>
         </w:rPr>
         <w:tab/>
       </w:r>
@@ -13961,7 +13949,6 @@
           <w:sz w:val="19"/>
           <w:szCs w:val="19"/>
           <w:highlight w:val="black"/>
-          <w:lang w:val="en-GB"/>
         </w:rPr>
         <w:t>op</w:t>
       </w:r>
@@ -13972,7 +13959,6 @@
           <w:sz w:val="19"/>
           <w:szCs w:val="19"/>
           <w:highlight w:val="black"/>
-          <w:lang w:val="en-GB"/>
         </w:rPr>
         <w:t>(*</w:t>
       </w:r>
@@ -13983,7 +13969,6 @@
           <w:sz w:val="19"/>
           <w:szCs w:val="19"/>
           <w:highlight w:val="black"/>
-          <w:lang w:val="en-GB"/>
         </w:rPr>
         <w:t>begin</w:t>
       </w:r>
@@ -13994,7 +13979,6 @@
           <w:sz w:val="19"/>
           <w:szCs w:val="19"/>
           <w:highlight w:val="black"/>
-          <w:lang w:val="en-GB"/>
         </w:rPr>
         <w:t>);</w:t>
       </w:r>
@@ -14020,18 +14004,16 @@
           <w:sz w:val="19"/>
           <w:szCs w:val="19"/>
           <w:highlight w:val="black"/>
-          <w:lang w:val="en-GB"/>
-        </w:rPr>
-        <w:tab/>
-      </w:r>
-      <w:r>
-        <w:rPr>
-          <w:rFonts w:ascii="Consolas" w:hAnsi="Consolas" w:cs="Consolas"/>
-          <w:color w:val="DCDCDC"/>
-          <w:sz w:val="19"/>
-          <w:szCs w:val="19"/>
-          <w:highlight w:val="black"/>
-          <w:lang w:val="en-GB"/>
+        </w:rPr>
+        <w:tab/>
+      </w:r>
+      <w:r>
+        <w:rPr>
+          <w:rFonts w:ascii="Consolas" w:hAnsi="Consolas" w:cs="Consolas"/>
+          <w:color w:val="DCDCDC"/>
+          <w:sz w:val="19"/>
+          <w:szCs w:val="19"/>
+          <w:highlight w:val="black"/>
         </w:rPr>
         <w:tab/>
       </w:r>
@@ -14103,35 +14085,37 @@
           <w:sz w:val="19"/>
           <w:szCs w:val="19"/>
           <w:highlight w:val="black"/>
-        </w:rPr>
-      </w:pPr>
-      <w:r>
-        <w:rPr>
-          <w:rFonts w:ascii="Consolas" w:hAnsi="Consolas" w:cs="Consolas"/>
-          <w:color w:val="DCDCDC"/>
-          <w:sz w:val="19"/>
-          <w:szCs w:val="19"/>
-          <w:highlight w:val="black"/>
-        </w:rPr>
-        <w:tab/>
-      </w:r>
-      <w:r>
-        <w:rPr>
-          <w:rFonts w:ascii="Consolas" w:hAnsi="Consolas" w:cs="Consolas"/>
-          <w:color w:val="DCDCDC"/>
-          <w:sz w:val="19"/>
-          <w:szCs w:val="19"/>
-          <w:highlight w:val="black"/>
-        </w:rPr>
-        <w:tab/>
-      </w:r>
-      <w:r>
-        <w:rPr>
-          <w:rFonts w:ascii="Consolas" w:hAnsi="Consolas" w:cs="Consolas"/>
-          <w:color w:val="B4B4B4"/>
-          <w:sz w:val="19"/>
-          <w:szCs w:val="19"/>
-          <w:highlight w:val="black"/>
+          <w:lang w:val="en-GB"/>
+        </w:rPr>
+      </w:pPr>
+      <w:r>
+        <w:rPr>
+          <w:rFonts w:ascii="Consolas" w:hAnsi="Consolas" w:cs="Consolas"/>
+          <w:color w:val="DCDCDC"/>
+          <w:sz w:val="19"/>
+          <w:szCs w:val="19"/>
+          <w:highlight w:val="black"/>
+        </w:rPr>
+        <w:tab/>
+      </w:r>
+      <w:r>
+        <w:rPr>
+          <w:rFonts w:ascii="Consolas" w:hAnsi="Consolas" w:cs="Consolas"/>
+          <w:color w:val="DCDCDC"/>
+          <w:sz w:val="19"/>
+          <w:szCs w:val="19"/>
+          <w:highlight w:val="black"/>
+        </w:rPr>
+        <w:tab/>
+      </w:r>
+      <w:r>
+        <w:rPr>
+          <w:rFonts w:ascii="Consolas" w:hAnsi="Consolas" w:cs="Consolas"/>
+          <w:color w:val="B4B4B4"/>
+          <w:sz w:val="19"/>
+          <w:szCs w:val="19"/>
+          <w:highlight w:val="black"/>
+          <w:lang w:val="en-GB"/>
         </w:rPr>
         <w:t>++</w:t>
       </w:r>
@@ -14142,6 +14126,7 @@
           <w:sz w:val="19"/>
           <w:szCs w:val="19"/>
           <w:highlight w:val="black"/>
+          <w:lang w:val="en-GB"/>
         </w:rPr>
         <w:t>begin</w:t>
       </w:r>
@@ -14152,6 +14137,7 @@
           <w:sz w:val="19"/>
           <w:szCs w:val="19"/>
           <w:highlight w:val="black"/>
+          <w:lang w:val="en-GB"/>
         </w:rPr>
         <w:t>;</w:t>
       </w:r>
@@ -14168,25 +14154,28 @@
           <w:sz w:val="19"/>
           <w:szCs w:val="19"/>
           <w:highlight w:val="black"/>
-        </w:rPr>
-      </w:pPr>
-      <w:r>
-        <w:rPr>
-          <w:rFonts w:ascii="Consolas" w:hAnsi="Consolas" w:cs="Consolas"/>
-          <w:color w:val="DCDCDC"/>
-          <w:sz w:val="19"/>
-          <w:szCs w:val="19"/>
-          <w:highlight w:val="black"/>
-        </w:rPr>
-        <w:tab/>
-      </w:r>
-      <w:r>
-        <w:rPr>
-          <w:rFonts w:ascii="Consolas" w:hAnsi="Consolas" w:cs="Consolas"/>
-          <w:color w:val="B4B4B4"/>
-          <w:sz w:val="19"/>
-          <w:szCs w:val="19"/>
-          <w:highlight w:val="black"/>
+          <w:lang w:val="en-GB"/>
+        </w:rPr>
+      </w:pPr>
+      <w:r>
+        <w:rPr>
+          <w:rFonts w:ascii="Consolas" w:hAnsi="Consolas" w:cs="Consolas"/>
+          <w:color w:val="DCDCDC"/>
+          <w:sz w:val="19"/>
+          <w:szCs w:val="19"/>
+          <w:highlight w:val="black"/>
+          <w:lang w:val="en-GB"/>
+        </w:rPr>
+        <w:tab/>
+      </w:r>
+      <w:r>
+        <w:rPr>
+          <w:rFonts w:ascii="Consolas" w:hAnsi="Consolas" w:cs="Consolas"/>
+          <w:color w:val="B4B4B4"/>
+          <w:sz w:val="19"/>
+          <w:szCs w:val="19"/>
+          <w:highlight w:val="black"/>
+          <w:lang w:val="en-GB"/>
         </w:rPr>
         <w:t>}</w:t>
       </w:r>
@@ -14203,15 +14192,17 @@
           <w:sz w:val="19"/>
           <w:szCs w:val="19"/>
           <w:highlight w:val="black"/>
-        </w:rPr>
-      </w:pPr>
-      <w:r>
-        <w:rPr>
-          <w:rFonts w:ascii="Consolas" w:hAnsi="Consolas" w:cs="Consolas"/>
-          <w:color w:val="B4B4B4"/>
-          <w:sz w:val="19"/>
-          <w:szCs w:val="19"/>
-          <w:highlight w:val="black"/>
+          <w:lang w:val="en-GB"/>
+        </w:rPr>
+      </w:pPr>
+      <w:r>
+        <w:rPr>
+          <w:rFonts w:ascii="Consolas" w:hAnsi="Consolas" w:cs="Consolas"/>
+          <w:color w:val="B4B4B4"/>
+          <w:sz w:val="19"/>
+          <w:szCs w:val="19"/>
+          <w:highlight w:val="black"/>
+          <w:lang w:val="en-GB"/>
         </w:rPr>
         <w:t>}</w:t>
       </w:r>
@@ -14228,21 +14219,23 @@
           <w:sz w:val="19"/>
           <w:szCs w:val="19"/>
           <w:highlight w:val="black"/>
-        </w:rPr>
-      </w:pPr>
-    </w:p>
-    <w:p>
-      <w:pPr>
-        <w:autoSpaceDE w:val="0"/>
-        <w:autoSpaceDN w:val="0"/>
-        <w:adjustRightInd w:val="0"/>
-        <w:spacing w:after="0" w:line="240" w:lineRule="auto"/>
-        <w:rPr>
-          <w:rFonts w:ascii="Consolas" w:hAnsi="Consolas" w:cs="Consolas"/>
-          <w:color w:val="DCDCDC"/>
-          <w:sz w:val="19"/>
-          <w:szCs w:val="19"/>
-          <w:highlight w:val="black"/>
+          <w:lang w:val="en-GB"/>
+        </w:rPr>
+      </w:pPr>
+    </w:p>
+    <w:p>
+      <w:pPr>
+        <w:autoSpaceDE w:val="0"/>
+        <w:autoSpaceDN w:val="0"/>
+        <w:adjustRightInd w:val="0"/>
+        <w:spacing w:after="0" w:line="240" w:lineRule="auto"/>
+        <w:rPr>
+          <w:rFonts w:ascii="Consolas" w:hAnsi="Consolas" w:cs="Consolas"/>
+          <w:color w:val="DCDCDC"/>
+          <w:sz w:val="19"/>
+          <w:szCs w:val="19"/>
+          <w:highlight w:val="black"/>
+          <w:lang w:val="en-GB"/>
         </w:rPr>
       </w:pPr>
       <w:r>
@@ -14252,6 +14245,7 @@
           <w:sz w:val="19"/>
           <w:szCs w:val="19"/>
           <w:highlight w:val="black"/>
+          <w:lang w:val="en-GB"/>
         </w:rPr>
         <w:t>struct</w:t>
       </w:r>
@@ -14262,6 +14256,7 @@
           <w:sz w:val="19"/>
           <w:szCs w:val="19"/>
           <w:highlight w:val="black"/>
+          <w:lang w:val="en-GB"/>
         </w:rPr>
         <w:t xml:space="preserve"> </w:t>
       </w:r>
@@ -14272,6 +14267,7 @@
           <w:sz w:val="19"/>
           <w:szCs w:val="19"/>
           <w:highlight w:val="black"/>
+          <w:lang w:val="en-GB"/>
         </w:rPr>
         <w:t>Zdolność_kredytowa</w:t>
       </w:r>
@@ -14282,6 +14278,7 @@
           <w:sz w:val="19"/>
           <w:szCs w:val="19"/>
           <w:highlight w:val="black"/>
+          <w:lang w:val="en-GB"/>
         </w:rPr>
         <w:t>{</w:t>
       </w:r>
@@ -14298,15 +14295,17 @@
           <w:sz w:val="19"/>
           <w:szCs w:val="19"/>
           <w:highlight w:val="black"/>
-        </w:rPr>
-      </w:pPr>
-      <w:r>
-        <w:rPr>
-          <w:rFonts w:ascii="Consolas" w:hAnsi="Consolas" w:cs="Consolas"/>
-          <w:color w:val="DCDCDC"/>
-          <w:sz w:val="19"/>
-          <w:szCs w:val="19"/>
-          <w:highlight w:val="black"/>
+          <w:lang w:val="en-GB"/>
+        </w:rPr>
+      </w:pPr>
+      <w:r>
+        <w:rPr>
+          <w:rFonts w:ascii="Consolas" w:hAnsi="Consolas" w:cs="Consolas"/>
+          <w:color w:val="DCDCDC"/>
+          <w:sz w:val="19"/>
+          <w:szCs w:val="19"/>
+          <w:highlight w:val="black"/>
+          <w:lang w:val="en-GB"/>
         </w:rPr>
         <w:tab/>
       </w:r>
@@ -14317,6 +14316,7 @@
           <w:sz w:val="19"/>
           <w:szCs w:val="19"/>
           <w:highlight w:val="black"/>
+          <w:lang w:val="en-GB"/>
         </w:rPr>
         <w:t>bool</w:t>
       </w:r>
@@ -14327,6 +14327,7 @@
           <w:sz w:val="19"/>
           <w:szCs w:val="19"/>
           <w:highlight w:val="black"/>
+          <w:lang w:val="en-GB"/>
         </w:rPr>
         <w:t xml:space="preserve"> </w:t>
       </w:r>
@@ -14337,6 +14338,7 @@
           <w:sz w:val="19"/>
           <w:szCs w:val="19"/>
           <w:highlight w:val="black"/>
+          <w:lang w:val="en-GB"/>
         </w:rPr>
         <w:t>operator()</w:t>
       </w:r>
@@ -14347,16 +14349,18 @@
           <w:sz w:val="19"/>
           <w:szCs w:val="19"/>
           <w:highlight w:val="black"/>
-        </w:rPr>
-        <w:t xml:space="preserve"> </w:t>
-      </w:r>
-      <w:r>
-        <w:rPr>
-          <w:rFonts w:ascii="Consolas" w:hAnsi="Consolas" w:cs="Consolas"/>
-          <w:color w:val="B4B4B4"/>
-          <w:sz w:val="19"/>
-          <w:szCs w:val="19"/>
-          <w:highlight w:val="black"/>
+          <w:lang w:val="en-GB"/>
+        </w:rPr>
+        <w:t xml:space="preserve"> </w:t>
+      </w:r>
+      <w:r>
+        <w:rPr>
+          <w:rFonts w:ascii="Consolas" w:hAnsi="Consolas" w:cs="Consolas"/>
+          <w:color w:val="B4B4B4"/>
+          <w:sz w:val="19"/>
+          <w:szCs w:val="19"/>
+          <w:highlight w:val="black"/>
+          <w:lang w:val="en-GB"/>
         </w:rPr>
         <w:t>(</w:t>
       </w:r>
@@ -14367,6 +14371,7 @@
           <w:sz w:val="19"/>
           <w:szCs w:val="19"/>
           <w:highlight w:val="black"/>
+          <w:lang w:val="en-GB"/>
         </w:rPr>
         <w:t>int</w:t>
       </w:r>
@@ -14377,6 +14382,7 @@
           <w:sz w:val="19"/>
           <w:szCs w:val="19"/>
           <w:highlight w:val="black"/>
+          <w:lang w:val="en-GB"/>
         </w:rPr>
         <w:t xml:space="preserve"> </w:t>
       </w:r>
@@ -14387,6 +14393,7 @@
           <w:sz w:val="19"/>
           <w:szCs w:val="19"/>
           <w:highlight w:val="black"/>
+          <w:lang w:val="en-GB"/>
         </w:rPr>
         <w:t>x</w:t>
       </w:r>
@@ -14397,6 +14404,7 @@
           <w:sz w:val="19"/>
           <w:szCs w:val="19"/>
           <w:highlight w:val="black"/>
+          <w:lang w:val="en-GB"/>
         </w:rPr>
         <w:t>){</w:t>
       </w:r>
@@ -14413,15 +14421,17 @@
           <w:sz w:val="19"/>
           <w:szCs w:val="19"/>
           <w:highlight w:val="black"/>
-        </w:rPr>
-      </w:pPr>
-      <w:r>
-        <w:rPr>
-          <w:rFonts w:ascii="Consolas" w:hAnsi="Consolas" w:cs="Consolas"/>
-          <w:color w:val="DCDCDC"/>
-          <w:sz w:val="19"/>
-          <w:szCs w:val="19"/>
-          <w:highlight w:val="black"/>
+          <w:lang w:val="en-GB"/>
+        </w:rPr>
+      </w:pPr>
+      <w:r>
+        <w:rPr>
+          <w:rFonts w:ascii="Consolas" w:hAnsi="Consolas" w:cs="Consolas"/>
+          <w:color w:val="DCDCDC"/>
+          <w:sz w:val="19"/>
+          <w:szCs w:val="19"/>
+          <w:highlight w:val="black"/>
+          <w:lang w:val="en-GB"/>
         </w:rPr>
         <w:lastRenderedPageBreak/>
         <w:tab/>
@@ -14433,6 +14443,7 @@
           <w:sz w:val="19"/>
           <w:szCs w:val="19"/>
           <w:highlight w:val="black"/>
+          <w:lang w:val="en-GB"/>
         </w:rPr>
         <w:tab/>
       </w:r>
@@ -14443,6 +14454,7 @@
           <w:sz w:val="19"/>
           <w:szCs w:val="19"/>
           <w:highlight w:val="black"/>
+          <w:lang w:val="en-GB"/>
         </w:rPr>
         <w:t>return</w:t>
       </w:r>
@@ -14453,6 +14465,7 @@
           <w:sz w:val="19"/>
           <w:szCs w:val="19"/>
           <w:highlight w:val="black"/>
+          <w:lang w:val="en-GB"/>
         </w:rPr>
         <w:t xml:space="preserve"> </w:t>
       </w:r>
@@ -14463,6 +14476,7 @@
           <w:sz w:val="19"/>
           <w:szCs w:val="19"/>
           <w:highlight w:val="black"/>
+          <w:lang w:val="en-GB"/>
         </w:rPr>
         <w:t>x</w:t>
       </w:r>
@@ -14473,16 +14487,18 @@
           <w:sz w:val="19"/>
           <w:szCs w:val="19"/>
           <w:highlight w:val="black"/>
-        </w:rPr>
-        <w:t xml:space="preserve"> </w:t>
-      </w:r>
-      <w:r>
-        <w:rPr>
-          <w:rFonts w:ascii="Consolas" w:hAnsi="Consolas" w:cs="Consolas"/>
-          <w:color w:val="B4B4B4"/>
-          <w:sz w:val="19"/>
-          <w:szCs w:val="19"/>
-          <w:highlight w:val="black"/>
+          <w:lang w:val="en-GB"/>
+        </w:rPr>
+        <w:t xml:space="preserve"> </w:t>
+      </w:r>
+      <w:r>
+        <w:rPr>
+          <w:rFonts w:ascii="Consolas" w:hAnsi="Consolas" w:cs="Consolas"/>
+          <w:color w:val="B4B4B4"/>
+          <w:sz w:val="19"/>
+          <w:szCs w:val="19"/>
+          <w:highlight w:val="black"/>
+          <w:lang w:val="en-GB"/>
         </w:rPr>
         <w:t>&gt;=</w:t>
       </w:r>
@@ -14493,6 +14509,7 @@
           <w:sz w:val="19"/>
           <w:szCs w:val="19"/>
           <w:highlight w:val="black"/>
+          <w:lang w:val="en-GB"/>
         </w:rPr>
         <w:t xml:space="preserve"> </w:t>
       </w:r>
@@ -14503,6 +14520,7 @@
           <w:sz w:val="19"/>
           <w:szCs w:val="19"/>
           <w:highlight w:val="black"/>
+          <w:lang w:val="en-GB"/>
         </w:rPr>
         <w:t>60000</w:t>
       </w:r>
@@ -14513,6 +14531,7 @@
           <w:sz w:val="19"/>
           <w:szCs w:val="19"/>
           <w:highlight w:val="black"/>
+          <w:lang w:val="en-GB"/>
         </w:rPr>
         <w:t>;</w:t>
       </w:r>
@@ -14538,6 +14557,7 @@
           <w:sz w:val="19"/>
           <w:szCs w:val="19"/>
           <w:highlight w:val="black"/>
+          <w:lang w:val="en-GB"/>
         </w:rPr>
         <w:tab/>
       </w:r>
@@ -23994,7 +24014,6 @@
           <w:sz w:val="19"/>
           <w:szCs w:val="19"/>
           <w:highlight w:val="black"/>
-          <w:lang w:val="en-GB"/>
         </w:rPr>
       </w:pPr>
       <w:r>
@@ -24004,7 +24023,6 @@
           <w:sz w:val="19"/>
           <w:szCs w:val="19"/>
           <w:highlight w:val="black"/>
-          <w:lang w:val="en-GB"/>
         </w:rPr>
         <w:t>public</w:t>
       </w:r>
@@ -24015,7 +24033,6 @@
           <w:sz w:val="19"/>
           <w:szCs w:val="19"/>
           <w:highlight w:val="black"/>
-          <w:lang w:val="en-GB"/>
         </w:rPr>
         <w:t>:</w:t>
       </w:r>
@@ -24032,33 +24049,30 @@
           <w:sz w:val="19"/>
           <w:szCs w:val="19"/>
           <w:highlight w:val="black"/>
-          <w:lang w:val="en-GB"/>
-        </w:rPr>
-      </w:pPr>
-    </w:p>
-    <w:p>
-      <w:pPr>
-        <w:autoSpaceDE w:val="0"/>
-        <w:autoSpaceDN w:val="0"/>
-        <w:adjustRightInd w:val="0"/>
-        <w:spacing w:after="0" w:line="240" w:lineRule="auto"/>
-        <w:rPr>
-          <w:rFonts w:ascii="Consolas" w:hAnsi="Consolas" w:cs="Consolas"/>
-          <w:color w:val="DCDCDC"/>
-          <w:sz w:val="19"/>
-          <w:szCs w:val="19"/>
-          <w:highlight w:val="black"/>
-          <w:lang w:val="en-GB"/>
-        </w:rPr>
-      </w:pPr>
-      <w:r>
-        <w:rPr>
-          <w:rFonts w:ascii="Consolas" w:hAnsi="Consolas" w:cs="Consolas"/>
-          <w:color w:val="DCDCDC"/>
-          <w:sz w:val="19"/>
-          <w:szCs w:val="19"/>
-          <w:highlight w:val="black"/>
-          <w:lang w:val="en-GB"/>
+        </w:rPr>
+      </w:pPr>
+    </w:p>
+    <w:p>
+      <w:pPr>
+        <w:autoSpaceDE w:val="0"/>
+        <w:autoSpaceDN w:val="0"/>
+        <w:adjustRightInd w:val="0"/>
+        <w:spacing w:after="0" w:line="240" w:lineRule="auto"/>
+        <w:rPr>
+          <w:rFonts w:ascii="Consolas" w:hAnsi="Consolas" w:cs="Consolas"/>
+          <w:color w:val="DCDCDC"/>
+          <w:sz w:val="19"/>
+          <w:szCs w:val="19"/>
+          <w:highlight w:val="black"/>
+        </w:rPr>
+      </w:pPr>
+      <w:r>
+        <w:rPr>
+          <w:rFonts w:ascii="Consolas" w:hAnsi="Consolas" w:cs="Consolas"/>
+          <w:color w:val="DCDCDC"/>
+          <w:sz w:val="19"/>
+          <w:szCs w:val="19"/>
+          <w:highlight w:val="black"/>
         </w:rPr>
         <w:tab/>
       </w:r>
@@ -24069,7 +24083,6 @@
           <w:sz w:val="19"/>
           <w:szCs w:val="19"/>
           <w:highlight w:val="black"/>
-          <w:lang w:val="en-GB"/>
         </w:rPr>
         <w:t>Lista</w:t>
       </w:r>
@@ -24080,7 +24093,6 @@
           <w:sz w:val="19"/>
           <w:szCs w:val="19"/>
           <w:highlight w:val="black"/>
-          <w:lang w:val="en-GB"/>
         </w:rPr>
         <w:t>()</w:t>
       </w:r>
@@ -24091,18 +24103,16 @@
           <w:sz w:val="19"/>
           <w:szCs w:val="19"/>
           <w:highlight w:val="black"/>
-          <w:lang w:val="en-GB"/>
-        </w:rPr>
-        <w:t xml:space="preserve"> </w:t>
-      </w:r>
-      <w:r>
-        <w:rPr>
-          <w:rFonts w:ascii="Consolas" w:hAnsi="Consolas" w:cs="Consolas"/>
-          <w:color w:val="B4B4B4"/>
-          <w:sz w:val="19"/>
-          <w:szCs w:val="19"/>
-          <w:highlight w:val="black"/>
-          <w:lang w:val="en-GB"/>
+        </w:rPr>
+        <w:t xml:space="preserve"> </w:t>
+      </w:r>
+      <w:r>
+        <w:rPr>
+          <w:rFonts w:ascii="Consolas" w:hAnsi="Consolas" w:cs="Consolas"/>
+          <w:color w:val="B4B4B4"/>
+          <w:sz w:val="19"/>
+          <w:szCs w:val="19"/>
+          <w:highlight w:val="black"/>
         </w:rPr>
         <w:t>:</w:t>
       </w:r>
@@ -24113,7 +24123,6 @@
           <w:sz w:val="19"/>
           <w:szCs w:val="19"/>
           <w:highlight w:val="black"/>
-          <w:lang w:val="en-GB"/>
         </w:rPr>
         <w:t xml:space="preserve"> </w:t>
       </w:r>
@@ -24124,7 +24133,6 @@
           <w:sz w:val="19"/>
           <w:szCs w:val="19"/>
           <w:highlight w:val="black"/>
-          <w:lang w:val="en-GB"/>
         </w:rPr>
         <w:t>head</w:t>
       </w:r>
@@ -24135,7 +24143,6 @@
           <w:sz w:val="19"/>
           <w:szCs w:val="19"/>
           <w:highlight w:val="black"/>
-          <w:lang w:val="en-GB"/>
         </w:rPr>
         <w:t>(</w:t>
       </w:r>
@@ -24146,7 +24153,6 @@
           <w:sz w:val="19"/>
           <w:szCs w:val="19"/>
           <w:highlight w:val="black"/>
-          <w:lang w:val="en-GB"/>
         </w:rPr>
         <w:t>0</w:t>
       </w:r>
@@ -24157,7 +24163,6 @@
           <w:sz w:val="19"/>
           <w:szCs w:val="19"/>
           <w:highlight w:val="black"/>
-          <w:lang w:val="en-GB"/>
         </w:rPr>
         <w:t>)</w:t>
       </w:r>
@@ -24174,28 +24179,25 @@
           <w:sz w:val="19"/>
           <w:szCs w:val="19"/>
           <w:highlight w:val="black"/>
-          <w:lang w:val="en-GB"/>
-        </w:rPr>
-      </w:pPr>
-      <w:r>
-        <w:rPr>
-          <w:rFonts w:ascii="Consolas" w:hAnsi="Consolas" w:cs="Consolas"/>
-          <w:color w:val="DCDCDC"/>
-          <w:sz w:val="19"/>
-          <w:szCs w:val="19"/>
-          <w:highlight w:val="black"/>
-          <w:lang w:val="en-GB"/>
-        </w:rPr>
-        <w:tab/>
-      </w:r>
-      <w:r>
-        <w:rPr>
-          <w:rFonts w:ascii="Consolas" w:hAnsi="Consolas" w:cs="Consolas"/>
-          <w:color w:val="B4B4B4"/>
-          <w:sz w:val="19"/>
-          <w:szCs w:val="19"/>
-          <w:highlight w:val="black"/>
-          <w:lang w:val="en-GB"/>
+        </w:rPr>
+      </w:pPr>
+      <w:r>
+        <w:rPr>
+          <w:rFonts w:ascii="Consolas" w:hAnsi="Consolas" w:cs="Consolas"/>
+          <w:color w:val="DCDCDC"/>
+          <w:sz w:val="19"/>
+          <w:szCs w:val="19"/>
+          <w:highlight w:val="black"/>
+        </w:rPr>
+        <w:tab/>
+      </w:r>
+      <w:r>
+        <w:rPr>
+          <w:rFonts w:ascii="Consolas" w:hAnsi="Consolas" w:cs="Consolas"/>
+          <w:color w:val="B4B4B4"/>
+          <w:sz w:val="19"/>
+          <w:szCs w:val="19"/>
+          <w:highlight w:val="black"/>
         </w:rPr>
         <w:t>{</w:t>
       </w:r>
@@ -24212,32 +24214,30 @@
           <w:sz w:val="19"/>
           <w:szCs w:val="19"/>
           <w:highlight w:val="black"/>
-          <w:lang w:val="en-GB"/>
-        </w:rPr>
-      </w:pPr>
-    </w:p>
-    <w:p>
-      <w:pPr>
-        <w:autoSpaceDE w:val="0"/>
-        <w:autoSpaceDN w:val="0"/>
-        <w:adjustRightInd w:val="0"/>
-        <w:spacing w:after="0" w:line="240" w:lineRule="auto"/>
-        <w:rPr>
-          <w:rFonts w:ascii="Consolas" w:hAnsi="Consolas" w:cs="Consolas"/>
-          <w:color w:val="DCDCDC"/>
-          <w:sz w:val="19"/>
-          <w:szCs w:val="19"/>
-          <w:highlight w:val="black"/>
-        </w:rPr>
-      </w:pPr>
-      <w:r>
-        <w:rPr>
-          <w:rFonts w:ascii="Consolas" w:hAnsi="Consolas" w:cs="Consolas"/>
-          <w:color w:val="DCDCDC"/>
-          <w:sz w:val="19"/>
-          <w:szCs w:val="19"/>
-          <w:highlight w:val="black"/>
-          <w:lang w:val="en-GB"/>
+        </w:rPr>
+      </w:pPr>
+    </w:p>
+    <w:p>
+      <w:pPr>
+        <w:autoSpaceDE w:val="0"/>
+        <w:autoSpaceDN w:val="0"/>
+        <w:adjustRightInd w:val="0"/>
+        <w:spacing w:after="0" w:line="240" w:lineRule="auto"/>
+        <w:rPr>
+          <w:rFonts w:ascii="Consolas" w:hAnsi="Consolas" w:cs="Consolas"/>
+          <w:color w:val="DCDCDC"/>
+          <w:sz w:val="19"/>
+          <w:szCs w:val="19"/>
+          <w:highlight w:val="black"/>
+        </w:rPr>
+      </w:pPr>
+      <w:r>
+        <w:rPr>
+          <w:rFonts w:ascii="Consolas" w:hAnsi="Consolas" w:cs="Consolas"/>
+          <w:color w:val="DCDCDC"/>
+          <w:sz w:val="19"/>
+          <w:szCs w:val="19"/>
+          <w:highlight w:val="black"/>
         </w:rPr>
         <w:tab/>
       </w:r>
@@ -25311,6 +25311,7 @@
           <w:sz w:val="19"/>
           <w:szCs w:val="19"/>
           <w:highlight w:val="black"/>
+          <w:lang w:val="en-GB"/>
         </w:rPr>
       </w:pPr>
       <w:r>
@@ -25320,6 +25321,7 @@
           <w:sz w:val="19"/>
           <w:szCs w:val="19"/>
           <w:highlight w:val="black"/>
+          <w:lang w:val="en-GB"/>
         </w:rPr>
         <w:t>Lista</w:t>
       </w:r>
@@ -25330,6 +25332,7 @@
           <w:sz w:val="19"/>
           <w:szCs w:val="19"/>
           <w:highlight w:val="black"/>
+          <w:lang w:val="en-GB"/>
         </w:rPr>
         <w:t>&lt;</w:t>
       </w:r>
@@ -25340,6 +25343,7 @@
           <w:sz w:val="19"/>
           <w:szCs w:val="19"/>
           <w:highlight w:val="black"/>
+          <w:lang w:val="en-GB"/>
         </w:rPr>
         <w:t>T</w:t>
       </w:r>
@@ -25350,6 +25354,7 @@
           <w:sz w:val="19"/>
           <w:szCs w:val="19"/>
           <w:highlight w:val="black"/>
+          <w:lang w:val="en-GB"/>
         </w:rPr>
         <w:t>&gt;::</w:t>
       </w:r>
@@ -25360,6 +25365,7 @@
           <w:sz w:val="19"/>
           <w:szCs w:val="19"/>
           <w:highlight w:val="black"/>
+          <w:lang w:val="en-GB"/>
         </w:rPr>
         <w:t>~Lista</w:t>
       </w:r>
@@ -25370,6 +25376,7 @@
           <w:sz w:val="19"/>
           <w:szCs w:val="19"/>
           <w:highlight w:val="black"/>
+          <w:lang w:val="en-GB"/>
         </w:rPr>
         <w:t>(){</w:t>
       </w:r>
@@ -25395,6 +25402,7 @@
           <w:sz w:val="19"/>
           <w:szCs w:val="19"/>
           <w:highlight w:val="black"/>
+          <w:lang w:val="en-GB"/>
         </w:rPr>
         <w:tab/>
       </w:r>
@@ -26712,6 +26720,7 @@
       <w:pPr>
         <w:rPr>
           <w:b/>
+          <w:lang w:val="en-GB"/>
         </w:rPr>
       </w:pPr>
     </w:p>
@@ -26719,11 +26728,13 @@
       <w:pPr>
         <w:rPr>
           <w:b/>
+          <w:lang w:val="en-GB"/>
         </w:rPr>
       </w:pPr>
       <w:r>
         <w:rPr>
           <w:b/>
+          <w:lang w:val="en-GB"/>
         </w:rPr>
         <w:t>TEST KODU:</w:t>
       </w:r>
@@ -26732,6 +26743,7 @@
       <w:pPr>
         <w:rPr>
           <w:b/>
+          <w:lang w:val="en-GB"/>
         </w:rPr>
       </w:pPr>
       <w:r>
@@ -26741,6 +26753,7 @@
           <w:sz w:val="19"/>
           <w:szCs w:val="19"/>
           <w:highlight w:val="black"/>
+          <w:lang w:val="en-GB"/>
         </w:rPr>
         <w:t>int</w:t>
       </w:r>
@@ -26751,6 +26764,7 @@
           <w:sz w:val="19"/>
           <w:szCs w:val="19"/>
           <w:highlight w:val="black"/>
+          <w:lang w:val="en-GB"/>
         </w:rPr>
         <w:t xml:space="preserve"> </w:t>
       </w:r>
@@ -26761,6 +26775,7 @@
           <w:sz w:val="19"/>
           <w:szCs w:val="19"/>
           <w:highlight w:val="black"/>
+          <w:lang w:val="en-GB"/>
         </w:rPr>
         <w:t>main</w:t>
       </w:r>
@@ -26771,6 +26786,7 @@
           <w:sz w:val="19"/>
           <w:szCs w:val="19"/>
           <w:highlight w:val="black"/>
+          <w:lang w:val="en-GB"/>
         </w:rPr>
         <w:t>(){</w:t>
       </w:r>
@@ -27180,7 +27196,6 @@
           <w:sz w:val="19"/>
           <w:szCs w:val="19"/>
           <w:highlight w:val="black"/>
-          <w:lang w:val="en-GB"/>
         </w:rPr>
       </w:pPr>
       <w:r>
@@ -27201,7 +27216,6 @@
           <w:sz w:val="19"/>
           <w:szCs w:val="19"/>
           <w:highlight w:val="black"/>
-          <w:lang w:val="en-GB"/>
         </w:rPr>
         <w:t>return</w:t>
       </w:r>
@@ -27212,7 +27226,6 @@
           <w:sz w:val="19"/>
           <w:szCs w:val="19"/>
           <w:highlight w:val="black"/>
-          <w:lang w:val="en-GB"/>
         </w:rPr>
         <w:t xml:space="preserve"> </w:t>
       </w:r>
@@ -27223,7 +27236,6 @@
           <w:sz w:val="19"/>
           <w:szCs w:val="19"/>
           <w:highlight w:val="black"/>
-          <w:lang w:val="en-GB"/>
         </w:rPr>
         <w:t>0</w:t>
       </w:r>
@@ -27234,7 +27246,6 @@
           <w:sz w:val="19"/>
           <w:szCs w:val="19"/>
           <w:highlight w:val="black"/>
-          <w:lang w:val="en-GB"/>
         </w:rPr>
         <w:t>;</w:t>
       </w:r>
@@ -27247,29 +27258,22 @@
           <w:sz w:val="19"/>
           <w:szCs w:val="19"/>
           <w:highlight w:val="black"/>
-          <w:lang w:val="en-GB"/>
-        </w:rPr>
-      </w:pPr>
-      <w:r>
-        <w:rPr>
-          <w:rFonts w:ascii="Consolas" w:hAnsi="Consolas" w:cs="Consolas"/>
-          <w:color w:val="B4B4B4"/>
-          <w:sz w:val="19"/>
-          <w:szCs w:val="19"/>
-          <w:highlight w:val="black"/>
-          <w:lang w:val="en-GB"/>
+        </w:rPr>
+      </w:pPr>
+      <w:r>
+        <w:rPr>
+          <w:rFonts w:ascii="Consolas" w:hAnsi="Consolas" w:cs="Consolas"/>
+          <w:color w:val="B4B4B4"/>
+          <w:sz w:val="19"/>
+          <w:szCs w:val="19"/>
+          <w:highlight w:val="black"/>
         </w:rPr>
         <w:t>}</w:t>
       </w:r>
     </w:p>
     <w:p>
       <w:r>
-        <w:t xml:space="preserve">Po użyciu DEBUGGERA widać, że </w:t>
-      </w:r>
-      <w:bookmarkStart w:id="0" w:name="_GoBack"/>
-      <w:bookmarkEnd w:id="0"/>
-      <w:r>
-        <w:t>metoda działa poprawnie.</w:t>
+        <w:t>Po użyciu DEBUGGERA widać, że metoda działa poprawnie.</w:t>
       </w:r>
     </w:p>
     <w:p>
@@ -27293,7 +27297,7 @@
                     <pic:cNvPicPr/>
                   </pic:nvPicPr>
                   <pic:blipFill>
-                    <a:blip r:embed="rId7"/>
+                    <a:blip r:embed="rId6"/>
                     <a:stretch>
                       <a:fillRect/>
                     </a:stretch>
@@ -27371,11 +27375,6 @@
       </w:r>
     </w:p>
     <w:p>
-      <w:pPr>
-        <w:rPr>
-          <w:lang w:val="en-GB"/>
-        </w:rPr>
-      </w:pPr>
       <w:r>
         <w:t xml:space="preserve">Test </w:t>
       </w:r>
@@ -27405,16 +27404,1020 @@
     <w:p>
       <w:pPr>
         <w:rPr>
+          <w:rFonts w:ascii="Consolas" w:hAnsi="Consolas" w:cs="Consolas"/>
+          <w:color w:val="D69D85"/>
+          <w:sz w:val="19"/>
+          <w:szCs w:val="19"/>
+          <w:highlight w:val="black"/>
+          <w:lang w:val="en-GB"/>
+        </w:rPr>
+      </w:pPr>
+      <w:r>
+        <w:rPr>
+          <w:rFonts w:ascii="Consolas" w:hAnsi="Consolas" w:cs="Consolas"/>
+          <w:color w:val="9B9B9B"/>
+          <w:sz w:val="19"/>
+          <w:szCs w:val="19"/>
+          <w:highlight w:val="black"/>
+          <w:lang w:val="en-GB"/>
+        </w:rPr>
+        <w:lastRenderedPageBreak/>
+        <w:t>#include</w:t>
+      </w:r>
+      <w:r>
+        <w:rPr>
+          <w:rFonts w:ascii="Consolas" w:hAnsi="Consolas" w:cs="Consolas"/>
+          <w:color w:val="DCDCDC"/>
+          <w:sz w:val="19"/>
+          <w:szCs w:val="19"/>
+          <w:highlight w:val="black"/>
+          <w:lang w:val="en-GB"/>
+        </w:rPr>
+        <w:t xml:space="preserve"> </w:t>
+      </w:r>
+      <w:r>
+        <w:rPr>
+          <w:rFonts w:ascii="Consolas" w:hAnsi="Consolas" w:cs="Consolas"/>
+          <w:color w:val="D69D85"/>
+          <w:sz w:val="19"/>
+          <w:szCs w:val="19"/>
+          <w:highlight w:val="black"/>
+          <w:lang w:val="en-GB"/>
+        </w:rPr>
+        <w:t>&lt;boost/concept_check.hpp&gt;</w:t>
+      </w:r>
+    </w:p>
+    <w:p>
+      <w:pPr>
+        <w:rPr>
           <w:b/>
-        </w:rPr>
-      </w:pPr>
-      <w:r>
+          <w:lang w:val="en-GB"/>
+        </w:rPr>
+      </w:pPr>
+      <w:r>
+        <w:rPr>
+          <w:rFonts w:ascii="Consolas" w:hAnsi="Consolas" w:cs="Consolas"/>
+          <w:color w:val="569CD6"/>
+          <w:sz w:val="19"/>
+          <w:szCs w:val="19"/>
+          <w:highlight w:val="black"/>
+          <w:lang w:val="en-GB"/>
+        </w:rPr>
+        <w:t>int</w:t>
+      </w:r>
+      <w:r>
+        <w:rPr>
+          <w:rFonts w:ascii="Consolas" w:hAnsi="Consolas" w:cs="Consolas"/>
+          <w:color w:val="DCDCDC"/>
+          <w:sz w:val="19"/>
+          <w:szCs w:val="19"/>
+          <w:highlight w:val="black"/>
+          <w:lang w:val="en-GB"/>
+        </w:rPr>
+        <w:t xml:space="preserve"> </w:t>
+      </w:r>
+      <w:r>
+        <w:rPr>
+          <w:rFonts w:ascii="Consolas" w:hAnsi="Consolas" w:cs="Consolas"/>
+          <w:color w:val="C8C8C8"/>
+          <w:sz w:val="19"/>
+          <w:szCs w:val="19"/>
+          <w:highlight w:val="black"/>
+          <w:lang w:val="en-GB"/>
+        </w:rPr>
+        <w:t>main</w:t>
+      </w:r>
+      <w:r>
+        <w:rPr>
+          <w:rFonts w:ascii="Consolas" w:hAnsi="Consolas" w:cs="Consolas"/>
+          <w:color w:val="B4B4B4"/>
+          <w:sz w:val="19"/>
+          <w:szCs w:val="19"/>
+          <w:highlight w:val="black"/>
+          <w:lang w:val="en-GB"/>
+        </w:rPr>
+        <w:t>(){</w:t>
+      </w:r>
+    </w:p>
+    <w:p>
+      <w:pPr>
+        <w:autoSpaceDE w:val="0"/>
+        <w:autoSpaceDN w:val="0"/>
+        <w:adjustRightInd w:val="0"/>
+        <w:spacing w:after="0" w:line="240" w:lineRule="auto"/>
+        <w:rPr>
+          <w:rFonts w:ascii="Consolas" w:hAnsi="Consolas" w:cs="Consolas"/>
+          <w:color w:val="DCDCDC"/>
+          <w:sz w:val="19"/>
+          <w:szCs w:val="19"/>
+          <w:highlight w:val="black"/>
+          <w:lang w:val="en-GB"/>
+        </w:rPr>
+      </w:pPr>
+      <w:r>
+        <w:rPr>
+          <w:rFonts w:ascii="Consolas" w:hAnsi="Consolas" w:cs="Consolas"/>
+          <w:color w:val="DCDCDC"/>
+          <w:sz w:val="19"/>
+          <w:szCs w:val="19"/>
+          <w:highlight w:val="black"/>
+          <w:lang w:val="en-GB"/>
+        </w:rPr>
+        <w:tab/>
+      </w:r>
+      <w:r>
+        <w:rPr>
+          <w:rFonts w:ascii="Consolas" w:hAnsi="Consolas" w:cs="Consolas"/>
+          <w:color w:val="57A64A"/>
+          <w:sz w:val="19"/>
+          <w:szCs w:val="19"/>
+          <w:highlight w:val="black"/>
+          <w:lang w:val="en-GB"/>
+        </w:rPr>
+        <w:t>// zadanie 7</w:t>
+      </w:r>
+    </w:p>
+    <w:p>
+      <w:pPr>
+        <w:autoSpaceDE w:val="0"/>
+        <w:autoSpaceDN w:val="0"/>
+        <w:adjustRightInd w:val="0"/>
+        <w:spacing w:after="0" w:line="240" w:lineRule="auto"/>
+        <w:rPr>
+          <w:rFonts w:ascii="Consolas" w:hAnsi="Consolas" w:cs="Consolas"/>
+          <w:color w:val="DCDCDC"/>
+          <w:sz w:val="19"/>
+          <w:szCs w:val="19"/>
+          <w:highlight w:val="black"/>
+          <w:lang w:val="en-GB"/>
+        </w:rPr>
+      </w:pPr>
+    </w:p>
+    <w:p>
+      <w:pPr>
+        <w:autoSpaceDE w:val="0"/>
+        <w:autoSpaceDN w:val="0"/>
+        <w:adjustRightInd w:val="0"/>
+        <w:spacing w:after="0" w:line="240" w:lineRule="auto"/>
+        <w:rPr>
+          <w:rFonts w:ascii="Consolas" w:hAnsi="Consolas" w:cs="Consolas"/>
+          <w:color w:val="DCDCDC"/>
+          <w:sz w:val="19"/>
+          <w:szCs w:val="19"/>
+          <w:highlight w:val="black"/>
+          <w:lang w:val="en-GB"/>
+        </w:rPr>
+      </w:pPr>
+      <w:r>
+        <w:rPr>
+          <w:rFonts w:ascii="Consolas" w:hAnsi="Consolas" w:cs="Consolas"/>
+          <w:color w:val="DCDCDC"/>
+          <w:sz w:val="19"/>
+          <w:szCs w:val="19"/>
+          <w:highlight w:val="black"/>
+          <w:lang w:val="en-GB"/>
+        </w:rPr>
+        <w:tab/>
+      </w:r>
+      <w:r>
+        <w:rPr>
+          <w:rFonts w:ascii="Consolas" w:hAnsi="Consolas" w:cs="Consolas"/>
+          <w:color w:val="C8C8C8"/>
+          <w:sz w:val="19"/>
+          <w:szCs w:val="19"/>
+          <w:highlight w:val="black"/>
+          <w:lang w:val="en-GB"/>
+        </w:rPr>
+        <w:t>boost</w:t>
+      </w:r>
+      <w:r>
+        <w:rPr>
+          <w:rFonts w:ascii="Consolas" w:hAnsi="Consolas" w:cs="Consolas"/>
+          <w:color w:val="B4B4B4"/>
+          <w:sz w:val="19"/>
+          <w:szCs w:val="19"/>
+          <w:highlight w:val="black"/>
+          <w:lang w:val="en-GB"/>
+        </w:rPr>
+        <w:t>:</w:t>
+      </w:r>
+      <w:r>
+        <w:rPr>
+          <w:rFonts w:ascii="Consolas" w:hAnsi="Consolas" w:cs="Consolas"/>
+          <w:color w:val="DCDCDC"/>
+          <w:sz w:val="19"/>
+          <w:szCs w:val="19"/>
+          <w:highlight w:val="black"/>
+          <w:lang w:val="en-GB"/>
+        </w:rPr>
+        <w:t>function_requires</w:t>
+      </w:r>
+      <w:r>
+        <w:rPr>
+          <w:rFonts w:ascii="Consolas" w:hAnsi="Consolas" w:cs="Consolas"/>
+          <w:color w:val="B4B4B4"/>
+          <w:sz w:val="19"/>
+          <w:szCs w:val="19"/>
+          <w:highlight w:val="black"/>
+          <w:lang w:val="en-GB"/>
+        </w:rPr>
+        <w:t>&lt;</w:t>
+      </w:r>
+      <w:r>
+        <w:rPr>
+          <w:rFonts w:ascii="Consolas" w:hAnsi="Consolas" w:cs="Consolas"/>
+          <w:color w:val="DCDCDC"/>
+          <w:sz w:val="19"/>
+          <w:szCs w:val="19"/>
+          <w:highlight w:val="black"/>
+          <w:lang w:val="en-GB"/>
+        </w:rPr>
+        <w:t xml:space="preserve"> ForwardIteratorConcept</w:t>
+      </w:r>
+      <w:r>
+        <w:rPr>
+          <w:rFonts w:ascii="Consolas" w:hAnsi="Consolas" w:cs="Consolas"/>
+          <w:color w:val="B4B4B4"/>
+          <w:sz w:val="19"/>
+          <w:szCs w:val="19"/>
+          <w:highlight w:val="black"/>
+          <w:lang w:val="en-GB"/>
+        </w:rPr>
+        <w:t>&lt;</w:t>
+      </w:r>
+      <w:r>
+        <w:rPr>
+          <w:rFonts w:ascii="Consolas" w:hAnsi="Consolas" w:cs="Consolas"/>
+          <w:color w:val="DCDCDC"/>
+          <w:sz w:val="19"/>
+          <w:szCs w:val="19"/>
+          <w:highlight w:val="black"/>
+          <w:lang w:val="en-GB"/>
+        </w:rPr>
+        <w:t>vector</w:t>
+      </w:r>
+      <w:r>
+        <w:rPr>
+          <w:rFonts w:ascii="Consolas" w:hAnsi="Consolas" w:cs="Consolas"/>
+          <w:color w:val="B4B4B4"/>
+          <w:sz w:val="19"/>
+          <w:szCs w:val="19"/>
+          <w:highlight w:val="black"/>
+          <w:lang w:val="en-GB"/>
+        </w:rPr>
+        <w:t>&lt;</w:t>
+      </w:r>
+      <w:r>
+        <w:rPr>
+          <w:rFonts w:ascii="Consolas" w:hAnsi="Consolas" w:cs="Consolas"/>
+          <w:color w:val="569CD6"/>
+          <w:sz w:val="19"/>
+          <w:szCs w:val="19"/>
+          <w:highlight w:val="black"/>
+          <w:lang w:val="en-GB"/>
+        </w:rPr>
+        <w:t>double</w:t>
+      </w:r>
+      <w:r>
+        <w:rPr>
+          <w:rFonts w:ascii="Consolas" w:hAnsi="Consolas" w:cs="Consolas"/>
+          <w:color w:val="B4B4B4"/>
+          <w:sz w:val="19"/>
+          <w:szCs w:val="19"/>
+          <w:highlight w:val="black"/>
+          <w:lang w:val="en-GB"/>
+        </w:rPr>
+        <w:t>&gt;::</w:t>
+      </w:r>
+      <w:r>
+        <w:rPr>
+          <w:rFonts w:ascii="Consolas" w:hAnsi="Consolas" w:cs="Consolas"/>
+          <w:color w:val="DCDCDC"/>
+          <w:sz w:val="19"/>
+          <w:szCs w:val="19"/>
+          <w:highlight w:val="black"/>
+          <w:lang w:val="en-GB"/>
+        </w:rPr>
+        <w:t>iterator</w:t>
+      </w:r>
+      <w:r>
+        <w:rPr>
+          <w:rFonts w:ascii="Consolas" w:hAnsi="Consolas" w:cs="Consolas"/>
+          <w:color w:val="B4B4B4"/>
+          <w:sz w:val="19"/>
+          <w:szCs w:val="19"/>
+          <w:highlight w:val="black"/>
+          <w:lang w:val="en-GB"/>
+        </w:rPr>
+        <w:t>&gt;</w:t>
+      </w:r>
+      <w:r>
+        <w:rPr>
+          <w:rFonts w:ascii="Consolas" w:hAnsi="Consolas" w:cs="Consolas"/>
+          <w:color w:val="DCDCDC"/>
+          <w:sz w:val="19"/>
+          <w:szCs w:val="19"/>
+          <w:highlight w:val="black"/>
+          <w:lang w:val="en-GB"/>
+        </w:rPr>
+        <w:t xml:space="preserve"> </w:t>
+      </w:r>
+      <w:r>
+        <w:rPr>
+          <w:rFonts w:ascii="Consolas" w:hAnsi="Consolas" w:cs="Consolas"/>
+          <w:color w:val="B4B4B4"/>
+          <w:sz w:val="19"/>
+          <w:szCs w:val="19"/>
+          <w:highlight w:val="black"/>
+          <w:lang w:val="en-GB"/>
+        </w:rPr>
+        <w:t>&gt;();</w:t>
+      </w:r>
+    </w:p>
+    <w:p>
+      <w:pPr>
+        <w:autoSpaceDE w:val="0"/>
+        <w:autoSpaceDN w:val="0"/>
+        <w:adjustRightInd w:val="0"/>
+        <w:spacing w:after="0" w:line="240" w:lineRule="auto"/>
+        <w:rPr>
+          <w:rFonts w:ascii="Consolas" w:hAnsi="Consolas" w:cs="Consolas"/>
+          <w:color w:val="DCDCDC"/>
+          <w:sz w:val="19"/>
+          <w:szCs w:val="19"/>
+          <w:highlight w:val="black"/>
+          <w:lang w:val="en-GB"/>
+        </w:rPr>
+      </w:pPr>
+    </w:p>
+    <w:p>
+      <w:pPr>
+        <w:autoSpaceDE w:val="0"/>
+        <w:autoSpaceDN w:val="0"/>
+        <w:adjustRightInd w:val="0"/>
+        <w:spacing w:after="0" w:line="240" w:lineRule="auto"/>
+        <w:rPr>
+          <w:rFonts w:ascii="Consolas" w:hAnsi="Consolas" w:cs="Consolas"/>
+          <w:color w:val="DCDCDC"/>
+          <w:sz w:val="19"/>
+          <w:szCs w:val="19"/>
+          <w:highlight w:val="black"/>
+        </w:rPr>
+      </w:pPr>
+      <w:r>
+        <w:rPr>
+          <w:rFonts w:ascii="Consolas" w:hAnsi="Consolas" w:cs="Consolas"/>
+          <w:color w:val="DCDCDC"/>
+          <w:sz w:val="19"/>
+          <w:szCs w:val="19"/>
+          <w:highlight w:val="black"/>
+          <w:lang w:val="en-GB"/>
+        </w:rPr>
+        <w:tab/>
+      </w:r>
+      <w:r>
+        <w:rPr>
+          <w:rFonts w:ascii="Consolas" w:hAnsi="Consolas" w:cs="Consolas"/>
+          <w:color w:val="57A64A"/>
+          <w:sz w:val="19"/>
+          <w:szCs w:val="19"/>
+          <w:highlight w:val="black"/>
+        </w:rPr>
+        <w:t xml:space="preserve">// typdef zeby kod był czytelniejszy i nie trzeba było pisac w srodku </w:t>
+      </w:r>
+      <w:r>
+        <w:rPr>
+          <w:rFonts w:ascii="Consolas" w:hAnsi="Consolas" w:cs="Consolas"/>
+          <w:color w:val="57A64A"/>
+          <w:sz w:val="19"/>
+          <w:szCs w:val="19"/>
+          <w:highlight w:val="black"/>
+        </w:rPr>
+        <w:t xml:space="preserve">    </w:t>
+      </w:r>
+      <w:r>
+        <w:rPr>
+          <w:rFonts w:ascii="Consolas" w:hAnsi="Consolas" w:cs="Consolas"/>
+          <w:color w:val="57A64A"/>
+          <w:sz w:val="19"/>
+          <w:szCs w:val="19"/>
+          <w:highlight w:val="black"/>
+        </w:rPr>
+        <w:t>function_requires &lt;Lista&lt;char&gt;::iterator&gt;</w:t>
+      </w:r>
+    </w:p>
+    <w:p>
+      <w:pPr>
+        <w:autoSpaceDE w:val="0"/>
+        <w:autoSpaceDN w:val="0"/>
+        <w:adjustRightInd w:val="0"/>
+        <w:spacing w:after="0" w:line="240" w:lineRule="auto"/>
+        <w:rPr>
+          <w:rFonts w:ascii="Consolas" w:hAnsi="Consolas" w:cs="Consolas"/>
+          <w:color w:val="DCDCDC"/>
+          <w:sz w:val="19"/>
+          <w:szCs w:val="19"/>
+          <w:highlight w:val="black"/>
+        </w:rPr>
+      </w:pPr>
+      <w:r>
+        <w:rPr>
+          <w:rFonts w:ascii="Consolas" w:hAnsi="Consolas" w:cs="Consolas"/>
+          <w:color w:val="DCDCDC"/>
+          <w:sz w:val="19"/>
+          <w:szCs w:val="19"/>
+          <w:highlight w:val="black"/>
+        </w:rPr>
+        <w:tab/>
+      </w:r>
+      <w:r>
+        <w:rPr>
+          <w:rFonts w:ascii="Consolas" w:hAnsi="Consolas" w:cs="Consolas"/>
+          <w:color w:val="57A64A"/>
+          <w:sz w:val="19"/>
+          <w:szCs w:val="19"/>
+          <w:highlight w:val="black"/>
+        </w:rPr>
+        <w:t>// tylko po prostu it_listy</w:t>
+      </w:r>
+    </w:p>
+    <w:p>
+      <w:pPr>
+        <w:autoSpaceDE w:val="0"/>
+        <w:autoSpaceDN w:val="0"/>
+        <w:adjustRightInd w:val="0"/>
+        <w:spacing w:after="0" w:line="240" w:lineRule="auto"/>
+        <w:rPr>
+          <w:rFonts w:ascii="Consolas" w:hAnsi="Consolas" w:cs="Consolas"/>
+          <w:color w:val="DCDCDC"/>
+          <w:sz w:val="19"/>
+          <w:szCs w:val="19"/>
+          <w:highlight w:val="black"/>
+        </w:rPr>
+      </w:pPr>
+      <w:r>
+        <w:rPr>
+          <w:rFonts w:ascii="Consolas" w:hAnsi="Consolas" w:cs="Consolas"/>
+          <w:color w:val="DCDCDC"/>
+          <w:sz w:val="19"/>
+          <w:szCs w:val="19"/>
+          <w:highlight w:val="black"/>
+        </w:rPr>
+        <w:tab/>
+      </w:r>
+      <w:r>
+        <w:rPr>
+          <w:rFonts w:ascii="Consolas" w:hAnsi="Consolas" w:cs="Consolas"/>
+          <w:color w:val="569CD6"/>
+          <w:sz w:val="19"/>
+          <w:szCs w:val="19"/>
+          <w:highlight w:val="black"/>
+        </w:rPr>
+        <w:t>typedef</w:t>
+      </w:r>
+      <w:r>
+        <w:rPr>
+          <w:rFonts w:ascii="Consolas" w:hAnsi="Consolas" w:cs="Consolas"/>
+          <w:color w:val="DCDCDC"/>
+          <w:sz w:val="19"/>
+          <w:szCs w:val="19"/>
+          <w:highlight w:val="black"/>
+        </w:rPr>
+        <w:t xml:space="preserve"> </w:t>
+      </w:r>
+      <w:r>
+        <w:rPr>
+          <w:rFonts w:ascii="Consolas" w:hAnsi="Consolas" w:cs="Consolas"/>
+          <w:color w:val="4EC9B0"/>
+          <w:sz w:val="19"/>
+          <w:szCs w:val="19"/>
+          <w:highlight w:val="black"/>
+        </w:rPr>
+        <w:t>Lista</w:t>
+      </w:r>
+      <w:r>
+        <w:rPr>
+          <w:rFonts w:ascii="Consolas" w:hAnsi="Consolas" w:cs="Consolas"/>
+          <w:color w:val="B4B4B4"/>
+          <w:sz w:val="19"/>
+          <w:szCs w:val="19"/>
+          <w:highlight w:val="black"/>
+        </w:rPr>
+        <w:t>&lt;</w:t>
+      </w:r>
+      <w:r>
+        <w:rPr>
+          <w:rFonts w:ascii="Consolas" w:hAnsi="Consolas" w:cs="Consolas"/>
+          <w:color w:val="569CD6"/>
+          <w:sz w:val="19"/>
+          <w:szCs w:val="19"/>
+          <w:highlight w:val="black"/>
+        </w:rPr>
+        <w:t>char</w:t>
+      </w:r>
+      <w:r>
+        <w:rPr>
+          <w:rFonts w:ascii="Consolas" w:hAnsi="Consolas" w:cs="Consolas"/>
+          <w:color w:val="B4B4B4"/>
+          <w:sz w:val="19"/>
+          <w:szCs w:val="19"/>
+          <w:highlight w:val="black"/>
+        </w:rPr>
+        <w:t>&gt;::</w:t>
+      </w:r>
+      <w:r>
+        <w:rPr>
+          <w:rFonts w:ascii="Consolas" w:hAnsi="Consolas" w:cs="Consolas"/>
+          <w:color w:val="DCDCDC"/>
+          <w:sz w:val="19"/>
+          <w:szCs w:val="19"/>
+          <w:highlight w:val="black"/>
+        </w:rPr>
+        <w:t xml:space="preserve">iterator </w:t>
+      </w:r>
+      <w:r>
+        <w:rPr>
+          <w:rFonts w:ascii="Consolas" w:hAnsi="Consolas" w:cs="Consolas"/>
+          <w:color w:val="4EC9B0"/>
+          <w:sz w:val="19"/>
+          <w:szCs w:val="19"/>
+          <w:highlight w:val="black"/>
+        </w:rPr>
+        <w:t>it_listy</w:t>
+      </w:r>
+      <w:r>
+        <w:rPr>
+          <w:rFonts w:ascii="Consolas" w:hAnsi="Consolas" w:cs="Consolas"/>
+          <w:color w:val="B4B4B4"/>
+          <w:sz w:val="19"/>
+          <w:szCs w:val="19"/>
+          <w:highlight w:val="black"/>
+        </w:rPr>
+        <w:t>;</w:t>
+      </w:r>
+    </w:p>
+    <w:p>
+      <w:pPr>
+        <w:autoSpaceDE w:val="0"/>
+        <w:autoSpaceDN w:val="0"/>
+        <w:adjustRightInd w:val="0"/>
+        <w:spacing w:after="0" w:line="240" w:lineRule="auto"/>
+        <w:rPr>
+          <w:rFonts w:ascii="Consolas" w:hAnsi="Consolas" w:cs="Consolas"/>
+          <w:color w:val="DCDCDC"/>
+          <w:sz w:val="19"/>
+          <w:szCs w:val="19"/>
+          <w:highlight w:val="black"/>
+          <w:lang w:val="en-GB"/>
+        </w:rPr>
+      </w:pPr>
+      <w:r>
+        <w:rPr>
+          <w:rFonts w:ascii="Consolas" w:hAnsi="Consolas" w:cs="Consolas"/>
+          <w:color w:val="DCDCDC"/>
+          <w:sz w:val="19"/>
+          <w:szCs w:val="19"/>
+          <w:highlight w:val="black"/>
+        </w:rPr>
+        <w:tab/>
+      </w:r>
+      <w:r>
+        <w:rPr>
+          <w:rFonts w:ascii="Consolas" w:hAnsi="Consolas" w:cs="Consolas"/>
+          <w:color w:val="DCDCDC"/>
+          <w:sz w:val="19"/>
+          <w:szCs w:val="19"/>
+          <w:highlight w:val="black"/>
+          <w:lang w:val="en-GB"/>
+        </w:rPr>
+        <w:t>boost</w:t>
+      </w:r>
+      <w:r>
+        <w:rPr>
+          <w:rFonts w:ascii="Consolas" w:hAnsi="Consolas" w:cs="Consolas"/>
+          <w:color w:val="B4B4B4"/>
+          <w:sz w:val="19"/>
+          <w:szCs w:val="19"/>
+          <w:highlight w:val="black"/>
+          <w:lang w:val="en-GB"/>
+        </w:rPr>
+        <w:t>::</w:t>
+      </w:r>
+      <w:r>
+        <w:rPr>
+          <w:rFonts w:ascii="Consolas" w:hAnsi="Consolas" w:cs="Consolas"/>
+          <w:color w:val="DCDCDC"/>
+          <w:sz w:val="19"/>
+          <w:szCs w:val="19"/>
+          <w:highlight w:val="black"/>
+          <w:lang w:val="en-GB"/>
+        </w:rPr>
+        <w:t>function_requires</w:t>
+      </w:r>
+      <w:r>
+        <w:rPr>
+          <w:rFonts w:ascii="Consolas" w:hAnsi="Consolas" w:cs="Consolas"/>
+          <w:color w:val="B4B4B4"/>
+          <w:sz w:val="19"/>
+          <w:szCs w:val="19"/>
+          <w:highlight w:val="black"/>
+          <w:lang w:val="en-GB"/>
+        </w:rPr>
+        <w:t>&lt;</w:t>
+      </w:r>
+      <w:r>
+        <w:rPr>
+          <w:rFonts w:ascii="Consolas" w:hAnsi="Consolas" w:cs="Consolas"/>
+          <w:color w:val="DCDCDC"/>
+          <w:sz w:val="19"/>
+          <w:szCs w:val="19"/>
+          <w:highlight w:val="black"/>
+          <w:lang w:val="en-GB"/>
+        </w:rPr>
+        <w:t xml:space="preserve"> ForwardIteratorConcept</w:t>
+      </w:r>
+      <w:r>
+        <w:rPr>
+          <w:rFonts w:ascii="Consolas" w:hAnsi="Consolas" w:cs="Consolas"/>
+          <w:color w:val="B4B4B4"/>
+          <w:sz w:val="19"/>
+          <w:szCs w:val="19"/>
+          <w:highlight w:val="black"/>
+          <w:lang w:val="en-GB"/>
+        </w:rPr>
+        <w:t>&lt;</w:t>
+      </w:r>
+      <w:r>
+        <w:rPr>
+          <w:rFonts w:ascii="Consolas" w:hAnsi="Consolas" w:cs="Consolas"/>
+          <w:color w:val="DCDCDC"/>
+          <w:sz w:val="19"/>
+          <w:szCs w:val="19"/>
+          <w:highlight w:val="black"/>
+          <w:lang w:val="en-GB"/>
+        </w:rPr>
+        <w:t>it_listy</w:t>
+      </w:r>
+      <w:r>
+        <w:rPr>
+          <w:rFonts w:ascii="Consolas" w:hAnsi="Consolas" w:cs="Consolas"/>
+          <w:color w:val="B4B4B4"/>
+          <w:sz w:val="19"/>
+          <w:szCs w:val="19"/>
+          <w:highlight w:val="black"/>
+          <w:lang w:val="en-GB"/>
+        </w:rPr>
+        <w:t>&gt;</w:t>
+      </w:r>
+      <w:r>
+        <w:rPr>
+          <w:rFonts w:ascii="Consolas" w:hAnsi="Consolas" w:cs="Consolas"/>
+          <w:color w:val="DCDCDC"/>
+          <w:sz w:val="19"/>
+          <w:szCs w:val="19"/>
+          <w:highlight w:val="black"/>
+          <w:lang w:val="en-GB"/>
+        </w:rPr>
+        <w:t xml:space="preserve"> </w:t>
+      </w:r>
+      <w:r>
+        <w:rPr>
+          <w:rFonts w:ascii="Consolas" w:hAnsi="Consolas" w:cs="Consolas"/>
+          <w:color w:val="B4B4B4"/>
+          <w:sz w:val="19"/>
+          <w:szCs w:val="19"/>
+          <w:highlight w:val="black"/>
+          <w:lang w:val="en-GB"/>
+        </w:rPr>
+        <w:t>&gt;();</w:t>
+      </w:r>
+    </w:p>
+    <w:p>
+      <w:pPr>
+        <w:autoSpaceDE w:val="0"/>
+        <w:autoSpaceDN w:val="0"/>
+        <w:adjustRightInd w:val="0"/>
+        <w:spacing w:after="0" w:line="240" w:lineRule="auto"/>
+        <w:rPr>
+          <w:rFonts w:ascii="Consolas" w:hAnsi="Consolas" w:cs="Consolas"/>
+          <w:color w:val="DCDCDC"/>
+          <w:sz w:val="19"/>
+          <w:szCs w:val="19"/>
+          <w:highlight w:val="black"/>
+          <w:lang w:val="en-GB"/>
+        </w:rPr>
+      </w:pPr>
+    </w:p>
+    <w:p>
+      <w:pPr>
+        <w:autoSpaceDE w:val="0"/>
+        <w:autoSpaceDN w:val="0"/>
+        <w:adjustRightInd w:val="0"/>
+        <w:spacing w:after="0" w:line="240" w:lineRule="auto"/>
+        <w:rPr>
+          <w:rFonts w:ascii="Consolas" w:hAnsi="Consolas" w:cs="Consolas"/>
+          <w:color w:val="DCDCDC"/>
+          <w:sz w:val="19"/>
+          <w:szCs w:val="19"/>
+          <w:highlight w:val="black"/>
+        </w:rPr>
+      </w:pPr>
+      <w:r>
+        <w:rPr>
+          <w:rFonts w:ascii="Consolas" w:hAnsi="Consolas" w:cs="Consolas"/>
+          <w:color w:val="DCDCDC"/>
+          <w:sz w:val="19"/>
+          <w:szCs w:val="19"/>
+          <w:highlight w:val="black"/>
+          <w:lang w:val="en-GB"/>
+        </w:rPr>
+        <w:tab/>
+      </w:r>
+      <w:r>
+        <w:rPr>
+          <w:rFonts w:ascii="Consolas" w:hAnsi="Consolas" w:cs="Consolas"/>
+          <w:color w:val="C8C8C8"/>
+          <w:sz w:val="19"/>
+          <w:szCs w:val="19"/>
+          <w:highlight w:val="black"/>
+        </w:rPr>
+        <w:t>std</w:t>
+      </w:r>
+      <w:r>
+        <w:rPr>
+          <w:rFonts w:ascii="Consolas" w:hAnsi="Consolas" w:cs="Consolas"/>
+          <w:color w:val="B4B4B4"/>
+          <w:sz w:val="19"/>
+          <w:szCs w:val="19"/>
+          <w:highlight w:val="black"/>
+        </w:rPr>
+        <w:t>::</w:t>
+      </w:r>
+      <w:r>
+        <w:rPr>
+          <w:rFonts w:ascii="Consolas" w:hAnsi="Consolas" w:cs="Consolas"/>
+          <w:color w:val="C8C8C8"/>
+          <w:sz w:val="19"/>
+          <w:szCs w:val="19"/>
+          <w:highlight w:val="black"/>
+        </w:rPr>
+        <w:t>cout</w:t>
+      </w:r>
+      <w:r>
+        <w:rPr>
+          <w:rFonts w:ascii="Consolas" w:hAnsi="Consolas" w:cs="Consolas"/>
+          <w:color w:val="DCDCDC"/>
+          <w:sz w:val="19"/>
+          <w:szCs w:val="19"/>
+          <w:highlight w:val="black"/>
+        </w:rPr>
+        <w:t xml:space="preserve"> </w:t>
+      </w:r>
+      <w:r>
+        <w:rPr>
+          <w:rFonts w:ascii="Consolas" w:hAnsi="Consolas" w:cs="Consolas"/>
+          <w:color w:val="B4B4B4"/>
+          <w:sz w:val="19"/>
+          <w:szCs w:val="19"/>
+          <w:highlight w:val="black"/>
+        </w:rPr>
+        <w:t>&lt;&lt;</w:t>
+      </w:r>
+      <w:r>
+        <w:rPr>
+          <w:rFonts w:ascii="Consolas" w:hAnsi="Consolas" w:cs="Consolas"/>
+          <w:color w:val="DCDCDC"/>
+          <w:sz w:val="19"/>
+          <w:szCs w:val="19"/>
+          <w:highlight w:val="black"/>
+        </w:rPr>
+        <w:t xml:space="preserve"> </w:t>
+      </w:r>
+      <w:r>
+        <w:rPr>
+          <w:rFonts w:ascii="Consolas" w:hAnsi="Consolas" w:cs="Consolas"/>
+          <w:color w:val="D69D85"/>
+          <w:sz w:val="19"/>
+          <w:szCs w:val="19"/>
+          <w:highlight w:val="black"/>
+        </w:rPr>
+        <w:t>"Wszystko OK.\n"</w:t>
+      </w:r>
+      <w:r>
+        <w:rPr>
+          <w:rFonts w:ascii="Consolas" w:hAnsi="Consolas" w:cs="Consolas"/>
+          <w:color w:val="B4B4B4"/>
+          <w:sz w:val="19"/>
+          <w:szCs w:val="19"/>
+          <w:highlight w:val="black"/>
+        </w:rPr>
+        <w:t>;</w:t>
+      </w:r>
+    </w:p>
+    <w:p>
+      <w:pPr>
+        <w:autoSpaceDE w:val="0"/>
+        <w:autoSpaceDN w:val="0"/>
+        <w:adjustRightInd w:val="0"/>
+        <w:spacing w:after="0" w:line="240" w:lineRule="auto"/>
+        <w:rPr>
+          <w:rFonts w:ascii="Consolas" w:hAnsi="Consolas" w:cs="Consolas"/>
+          <w:color w:val="DCDCDC"/>
+          <w:sz w:val="19"/>
+          <w:szCs w:val="19"/>
+          <w:highlight w:val="black"/>
+        </w:rPr>
+      </w:pPr>
+    </w:p>
+    <w:p>
+      <w:pPr>
+        <w:autoSpaceDE w:val="0"/>
+        <w:autoSpaceDN w:val="0"/>
+        <w:adjustRightInd w:val="0"/>
+        <w:spacing w:after="0" w:line="240" w:lineRule="auto"/>
+        <w:rPr>
+          <w:rFonts w:ascii="Consolas" w:hAnsi="Consolas" w:cs="Consolas"/>
+          <w:color w:val="DCDCDC"/>
+          <w:sz w:val="19"/>
+          <w:szCs w:val="19"/>
+          <w:highlight w:val="black"/>
+          <w:lang w:val="en-GB"/>
+        </w:rPr>
+      </w:pPr>
+      <w:r>
+        <w:rPr>
+          <w:rFonts w:ascii="Consolas" w:hAnsi="Consolas" w:cs="Consolas"/>
+          <w:color w:val="DCDCDC"/>
+          <w:sz w:val="19"/>
+          <w:szCs w:val="19"/>
+          <w:highlight w:val="black"/>
+        </w:rPr>
+        <w:tab/>
+      </w:r>
+      <w:r>
+        <w:rPr>
+          <w:rFonts w:ascii="Consolas" w:hAnsi="Consolas" w:cs="Consolas"/>
+          <w:color w:val="C8C8C8"/>
+          <w:sz w:val="19"/>
+          <w:szCs w:val="19"/>
+          <w:highlight w:val="black"/>
+          <w:lang w:val="en-GB"/>
+        </w:rPr>
+        <w:t>system</w:t>
+      </w:r>
+      <w:r>
+        <w:rPr>
+          <w:rFonts w:ascii="Consolas" w:hAnsi="Consolas" w:cs="Consolas"/>
+          <w:color w:val="B4B4B4"/>
+          <w:sz w:val="19"/>
+          <w:szCs w:val="19"/>
+          <w:highlight w:val="black"/>
+          <w:lang w:val="en-GB"/>
+        </w:rPr>
+        <w:t>(</w:t>
+      </w:r>
+      <w:r>
+        <w:rPr>
+          <w:rFonts w:ascii="Consolas" w:hAnsi="Consolas" w:cs="Consolas"/>
+          <w:color w:val="D69D85"/>
+          <w:sz w:val="19"/>
+          <w:szCs w:val="19"/>
+          <w:highlight w:val="black"/>
+          <w:lang w:val="en-GB"/>
+        </w:rPr>
+        <w:t>"pause"</w:t>
+      </w:r>
+      <w:r>
+        <w:rPr>
+          <w:rFonts w:ascii="Consolas" w:hAnsi="Consolas" w:cs="Consolas"/>
+          <w:color w:val="B4B4B4"/>
+          <w:sz w:val="19"/>
+          <w:szCs w:val="19"/>
+          <w:highlight w:val="black"/>
+          <w:lang w:val="en-GB"/>
+        </w:rPr>
+        <w:t>);</w:t>
+      </w:r>
+    </w:p>
+    <w:p>
+      <w:pPr>
+        <w:autoSpaceDE w:val="0"/>
+        <w:autoSpaceDN w:val="0"/>
+        <w:adjustRightInd w:val="0"/>
+        <w:spacing w:after="0" w:line="240" w:lineRule="auto"/>
+        <w:rPr>
+          <w:rFonts w:ascii="Consolas" w:hAnsi="Consolas" w:cs="Consolas"/>
+          <w:color w:val="DCDCDC"/>
+          <w:sz w:val="19"/>
+          <w:szCs w:val="19"/>
+          <w:highlight w:val="black"/>
+          <w:lang w:val="en-GB"/>
+        </w:rPr>
+      </w:pPr>
+      <w:r>
+        <w:rPr>
+          <w:rFonts w:ascii="Consolas" w:hAnsi="Consolas" w:cs="Consolas"/>
+          <w:color w:val="DCDCDC"/>
+          <w:sz w:val="19"/>
+          <w:szCs w:val="19"/>
+          <w:highlight w:val="black"/>
+          <w:lang w:val="en-GB"/>
+        </w:rPr>
+        <w:tab/>
+      </w:r>
+      <w:r>
+        <w:rPr>
+          <w:rFonts w:ascii="Consolas" w:hAnsi="Consolas" w:cs="Consolas"/>
+          <w:color w:val="569CD6"/>
+          <w:sz w:val="19"/>
+          <w:szCs w:val="19"/>
+          <w:highlight w:val="black"/>
+          <w:lang w:val="en-GB"/>
+        </w:rPr>
+        <w:t>return</w:t>
+      </w:r>
+      <w:r>
+        <w:rPr>
+          <w:rFonts w:ascii="Consolas" w:hAnsi="Consolas" w:cs="Consolas"/>
+          <w:color w:val="DCDCDC"/>
+          <w:sz w:val="19"/>
+          <w:szCs w:val="19"/>
+          <w:highlight w:val="black"/>
+          <w:lang w:val="en-GB"/>
+        </w:rPr>
+        <w:t xml:space="preserve"> </w:t>
+      </w:r>
+      <w:r>
+        <w:rPr>
+          <w:rFonts w:ascii="Consolas" w:hAnsi="Consolas" w:cs="Consolas"/>
+          <w:color w:val="B5CEA8"/>
+          <w:sz w:val="19"/>
+          <w:szCs w:val="19"/>
+          <w:highlight w:val="black"/>
+          <w:lang w:val="en-GB"/>
+        </w:rPr>
+        <w:t>0</w:t>
+      </w:r>
+      <w:r>
+        <w:rPr>
+          <w:rFonts w:ascii="Consolas" w:hAnsi="Consolas" w:cs="Consolas"/>
+          <w:color w:val="B4B4B4"/>
+          <w:sz w:val="19"/>
+          <w:szCs w:val="19"/>
+          <w:highlight w:val="black"/>
+          <w:lang w:val="en-GB"/>
+        </w:rPr>
+        <w:t>;</w:t>
+      </w:r>
+    </w:p>
+    <w:p>
+      <w:pPr>
         <w:rPr>
           <w:b/>
-        </w:rPr>
-        <w:lastRenderedPageBreak/>
+          <w:lang w:val="en-GB"/>
+        </w:rPr>
+      </w:pPr>
+      <w:r>
+        <w:rPr>
+          <w:rFonts w:ascii="Consolas" w:hAnsi="Consolas" w:cs="Consolas"/>
+          <w:color w:val="B4B4B4"/>
+          <w:sz w:val="19"/>
+          <w:szCs w:val="19"/>
+          <w:highlight w:val="black"/>
+          <w:lang w:val="en-GB"/>
+        </w:rPr>
+        <w:t>}</w:t>
+      </w:r>
+    </w:p>
+    <w:p>
+      <w:pPr>
+        <w:rPr>
+          <w:b/>
+        </w:rPr>
+      </w:pPr>
+      <w:r>
+        <w:rPr>
+          <w:b/>
+        </w:rPr>
         <w:t>WNIOSKI:</w:t>
       </w:r>
+    </w:p>
+    <w:p>
+      <w:r>
+        <w:t xml:space="preserve">Kod działa poprawnie. Co do wniosków, to jest to tylko test do zadania 6, i jedynym problemem była instalacja biblioteki boost i </w:t>
+      </w:r>
+      <w:r>
+        <w:t>zapoznanie się z jej dokumentacją.</w:t>
+      </w:r>
+      <w:bookmarkStart w:id="0" w:name="_GoBack"/>
+      <w:bookmarkEnd w:id="0"/>
+    </w:p>
+    <w:p>
+      <w:pPr>
+        <w:rPr>
+          <w:b/>
+        </w:rPr>
+      </w:pPr>
     </w:p>
     <w:p>
       <w:pPr>
@@ -27488,10 +28491,6 @@
     </w:p>
   </w:footnote>
 </w:footnotes>
-</file>
-
-<file path=word/numbering.xml><?xml version="1.0" encoding="utf-8"?>
-<w:numbering xmlns:wpc="http://schemas.microsoft.com/office/word/2010/wordprocessingCanvas" xmlns:cx="http://schemas.microsoft.com/office/drawing/2014/chartex" xmlns:cx1="http://schemas.microsoft.com/office/drawing/2015/9/8/chartex" xmlns:cx2="http://schemas.microsoft.com/office/drawing/2015/10/21/chartex" xmlns:cx3="http://schemas.microsoft.com/office/drawing/2016/5/9/chartex" xmlns:cx4="http://schemas.microsoft.com/office/drawing/2016/5/10/chartex" xmlns:cx5="http://schemas.microsoft.com/office/drawing/2016/5/11/chartex" xmlns:cx6="http://schemas.microsoft.com/office/drawing/2016/5/12/chartex" xmlns:cx7="http://schemas.microsoft.com/office/drawing/2016/5/13/chartex" xmlns:cx8="http://schemas.microsoft.com/office/drawing/2016/5/14/chartex" xmlns:mc="http://schemas.openxmlformats.org/markup-compatibility/2006" xmlns:aink="http://schemas.microsoft.com/office/drawing/2016/ink" xmlns:am3d="http://schemas.microsoft.com/office/drawing/2017/model3d" xmlns:o="urn:schemas-microsoft-com:office:office" xmlns:r="http://schemas.openxmlformats.org/officeDocument/2006/relationships" xmlns:m="http://schemas.openxmlformats.org/officeDocument/2006/math" xmlns:v="urn:schemas-microsoft-com:vml" xmlns:wp14="http://schemas.microsoft.com/office/word/2010/wordprocessingDrawing" xmlns:wp="http://schemas.openxmlformats.org/drawingml/2006/wordprocessingDrawing" xmlns:w10="urn:schemas-microsoft-com:office:word" xmlns:w="http://schemas.openxmlformats.org/wordprocessingml/2006/main" xmlns:w14="http://schemas.microsoft.com/office/word/2010/wordml" xmlns:w15="http://schemas.microsoft.com/office/word/2012/wordml" xmlns:w16cid="http://schemas.microsoft.com/office/word/2016/wordml/cid" xmlns:w16se="http://schemas.microsoft.com/office/word/2015/wordml/symex" xmlns:wpg="http://schemas.microsoft.com/office/word/2010/wordprocessingGroup" xmlns:wpi="http://schemas.microsoft.com/office/word/2010/wordprocessingInk" xmlns:wne="http://schemas.microsoft.com/office/word/2006/wordml" xmlns:wps="http://schemas.microsoft.com/office/word/2010/wordprocessingShape" mc:Ignorable="w14 w15 w16se w16cid wp14"/>
 </file>
 
 <file path=word/styles.xml><?xml version="1.0" encoding="utf-8"?>

</xml_diff>